<commit_message>
Added Getting Started Guide for Update Bitstream and edited the Getting Started document
Added Getting Started Guide for Update Bitstream.
Added steps to program the FPGA to Getting started document
</commit_message>
<xml_diff>
--- a/CortexM0_DesignStart/contents/Module_4/Lab/IntroSoC_lab04.docx
+++ b/CortexM0_DesignStart/contents/Module_4/Lab/IntroSoC_lab04.docx
@@ -2171,15 +2171,7 @@
         <w:t>.</w:t>
       </w:r>
       <w:r>
-        <w:t xml:space="preserve"> The Cortex-M0 can be downloaded from the </w:t>
-      </w:r>
-      <w:proofErr w:type="spellStart"/>
-      <w:r>
-        <w:t>DesignStart</w:t>
-      </w:r>
-      <w:proofErr w:type="spellEnd"/>
-      <w:r>
-        <w:t xml:space="preserve"> webpage found in</w:t>
+        <w:t xml:space="preserve"> The Cortex-M0 can be downloaded from the DesignStart webpage found in</w:t>
       </w:r>
       <w:r>
         <w:t xml:space="preserve"> </w:t>
@@ -2304,7 +2296,6 @@
       <w:r>
         <w:t xml:space="preserve">in Keil to generate a </w:t>
       </w:r>
-      <w:proofErr w:type="spellStart"/>
       <w:r>
         <w:rPr>
           <w:b/>
@@ -2323,7 +2314,6 @@
         </w:rPr>
         <w:t>.hex</w:t>
       </w:r>
-      <w:proofErr w:type="spellEnd"/>
       <w:r>
         <w:t xml:space="preserve"> file which will be </w:t>
       </w:r>
@@ -2493,19 +2483,11 @@
         </w:rPr>
         <w:t xml:space="preserve"> connected to computer via </w:t>
       </w:r>
-      <w:proofErr w:type="spellStart"/>
       <w:r>
         <w:rPr>
           <w:b/>
         </w:rPr>
-        <w:t>MicroUSB</w:t>
-      </w:r>
-      <w:proofErr w:type="spellEnd"/>
-      <w:r>
-        <w:rPr>
-          <w:b/>
-        </w:rPr>
-        <w:t xml:space="preserve"> cable</w:t>
+        <w:t>MicroUSB cable</w:t>
       </w:r>
       <w:r>
         <w:rPr>
@@ -2571,16 +2553,8 @@
         <w:rPr>
           <w:b/>
         </w:rPr>
-        <w:t xml:space="preserve">Xilinx </w:t>
-      </w:r>
-      <w:proofErr w:type="spellStart"/>
-      <w:r>
-        <w:rPr>
-          <w:b/>
-        </w:rPr>
-        <w:t>Vivado</w:t>
-      </w:r>
-      <w:proofErr w:type="spellEnd"/>
+        <w:t>Xilinx Vivado</w:t>
+      </w:r>
     </w:p>
     <w:p>
       <w:pPr>
@@ -2597,21 +2571,7 @@
         <w:rPr>
           <w:bCs/>
         </w:rPr>
-        <w:t xml:space="preserve">Xilinx </w:t>
-      </w:r>
-      <w:proofErr w:type="spellStart"/>
-      <w:r>
-        <w:rPr>
-          <w:bCs/>
-        </w:rPr>
-        <w:t>Vivado</w:t>
-      </w:r>
-      <w:proofErr w:type="spellEnd"/>
-      <w:r>
-        <w:rPr>
-          <w:bCs/>
-        </w:rPr>
-        <w:t xml:space="preserve">. </w:t>
+        <w:t xml:space="preserve">Xilinx Vivado. </w:t>
       </w:r>
     </w:p>
     <w:tbl>
@@ -2710,23 +2670,8 @@
               <w:rPr>
                 <w:bCs/>
               </w:rPr>
-              <w:t xml:space="preserve">This lab was tested using </w:t>
-            </w:r>
-            <w:proofErr w:type="spellStart"/>
-            <w:r>
-              <w:rPr>
-                <w:bCs/>
-              </w:rPr>
-              <w:t>Vivado</w:t>
-            </w:r>
-            <w:proofErr w:type="spellEnd"/>
-            <w:r>
-              <w:rPr>
-                <w:bCs/>
-              </w:rPr>
-              <w:t xml:space="preserve"> 2019.1. The </w:t>
-            </w:r>
-            <w:proofErr w:type="spellStart"/>
+              <w:t xml:space="preserve">This lab was tested using Vivado 2019.1. The </w:t>
+            </w:r>
             <w:r>
               <w:rPr>
                 <w:bCs/>
@@ -2735,7 +2680,6 @@
               </w:rPr>
               <w:t>tcl</w:t>
             </w:r>
-            <w:proofErr w:type="spellEnd"/>
             <w:r>
               <w:rPr>
                 <w:bCs/>
@@ -2797,7 +2741,6 @@
               </w:rPr>
               <w:t xml:space="preserve">The </w:t>
             </w:r>
-            <w:proofErr w:type="spellStart"/>
             <w:r>
               <w:rPr>
                 <w:bCs/>
@@ -2806,76 +2749,53 @@
               </w:rPr>
               <w:t>tcl</w:t>
             </w:r>
-            <w:proofErr w:type="spellEnd"/>
             <w:r>
               <w:rPr>
                 <w:bCs/>
               </w:rPr>
-              <w:t xml:space="preserve"> scripts may not work with later versions of </w:t>
-            </w:r>
-            <w:proofErr w:type="spellStart"/>
+              <w:t xml:space="preserve"> scripts may not work with later versions of Vivado</w:t>
+            </w:r>
             <w:r>
               <w:rPr>
                 <w:bCs/>
               </w:rPr>
-              <w:t>Vivado</w:t>
-            </w:r>
-            <w:proofErr w:type="spellEnd"/>
+              <w:t xml:space="preserve">. In this case, you will need to rerun </w:t>
+            </w:r>
             <w:r>
               <w:rPr>
                 <w:bCs/>
               </w:rPr>
-              <w:t xml:space="preserve">. In this case, you will need to rerun </w:t>
+              <w:t>synthes</w:t>
             </w:r>
             <w:r>
               <w:rPr>
                 <w:bCs/>
               </w:rPr>
-              <w:t>synthes</w:t>
+              <w:t xml:space="preserve">is, implementation and bitstream </w:t>
             </w:r>
             <w:r>
               <w:rPr>
                 <w:bCs/>
               </w:rPr>
-              <w:t xml:space="preserve">is, implementation and bitstream </w:t>
+              <w:t>generat</w:t>
             </w:r>
             <w:r>
               <w:rPr>
                 <w:bCs/>
               </w:rPr>
-              <w:t>generat</w:t>
+              <w:t>ion</w:t>
             </w:r>
             <w:r>
               <w:rPr>
                 <w:bCs/>
               </w:rPr>
-              <w:t>ion</w:t>
+              <w:t xml:space="preserve"> when a </w:t>
             </w:r>
             <w:r>
               <w:rPr>
                 <w:bCs/>
               </w:rPr>
-              <w:t xml:space="preserve"> when a </w:t>
-            </w:r>
-            <w:r>
-              <w:rPr>
-                <w:bCs/>
-              </w:rPr>
-              <w:t xml:space="preserve">new </w:t>
-            </w:r>
-            <w:proofErr w:type="spellStart"/>
-            <w:r>
-              <w:rPr>
-                <w:bCs/>
-              </w:rPr>
-              <w:t>code.hex</w:t>
-            </w:r>
-            <w:proofErr w:type="spellEnd"/>
-            <w:r>
-              <w:rPr>
-                <w:bCs/>
-              </w:rPr>
-              <w:t xml:space="preserve"> file is generated due to </w:t>
+              <w:t xml:space="preserve">new code.hex file is generated due to </w:t>
             </w:r>
             <w:r>
               <w:rPr>
@@ -2911,29 +2831,15 @@
         <w:rPr>
           <w:b/>
         </w:rPr>
-        <w:t xml:space="preserve">Keil </w:t>
-      </w:r>
-      <w:proofErr w:type="spellStart"/>
-      <w:r>
-        <w:rPr>
-          <w:b/>
-        </w:rPr>
-        <w:t>uVision</w:t>
-      </w:r>
-      <w:proofErr w:type="spellEnd"/>
-      <w:r>
-        <w:rPr>
-          <w:b/>
-        </w:rPr>
-        <w:t xml:space="preserve"> </w:t>
+        <w:t xml:space="preserve">Keil uVision </w:t>
       </w:r>
     </w:p>
     <w:p>
       <w:pPr>
         <w:pStyle w:val="Heading1"/>
       </w:pPr>
-      <w:bookmarkStart w:id="13" w:name="_Hlk83425022"/>
-      <w:bookmarkStart w:id="14" w:name="_Toc83817340"/>
+      <w:bookmarkStart w:id="13" w:name="_Toc83817340"/>
+      <w:bookmarkStart w:id="14" w:name="_Hlk83425022"/>
       <w:bookmarkEnd w:id="12"/>
       <w:r>
         <w:t>Pro</w:t>
@@ -2944,7 +2850,7 @@
       <w:r>
         <w:t xml:space="preserve"> files</w:t>
       </w:r>
-      <w:bookmarkEnd w:id="14"/>
+      <w:bookmarkEnd w:id="13"/>
     </w:p>
     <w:p>
       <w:pPr>
@@ -3032,7 +2938,7 @@
             <w:shd w:val="clear" w:color="auto" w:fill="FFFFFF" w:themeFill="background1"/>
             <w:vAlign w:val="center"/>
           </w:tcPr>
-          <w:bookmarkEnd w:id="13"/>
+          <w:bookmarkEnd w:id="14"/>
           <w:p>
             <w:pPr>
               <w:rPr>
@@ -3155,19 +3061,8 @@
                 <w:kern w:val="24"/>
                 <w:lang w:val="en-US"/>
               </w:rPr>
-              <w:t>cortexm0ds_</w:t>
-            </w:r>
-            <w:proofErr w:type="gramStart"/>
-            <w:r>
-              <w:rPr>
-                <w:rFonts w:asciiTheme="minorHAnsi" w:hAnsiTheme="minorHAnsi" w:cs="Arial"/>
-                <w:color w:val="000000" w:themeColor="dark1"/>
-                <w:kern w:val="24"/>
-                <w:lang w:val="en-US"/>
-              </w:rPr>
-              <w:t>logic.v</w:t>
-            </w:r>
-            <w:proofErr w:type="gramEnd"/>
+              <w:t>cortexm0ds_logic.v</w:t>
+            </w:r>
           </w:p>
         </w:tc>
         <w:tc>
@@ -3192,27 +3087,7 @@
                 <w:kern w:val="24"/>
                 <w:lang w:val="en-US"/>
               </w:rPr>
-              <w:t xml:space="preserve">Cortex-M0 </w:t>
-            </w:r>
-            <w:proofErr w:type="spellStart"/>
-            <w:r>
-              <w:rPr>
-                <w:rFonts w:asciiTheme="minorHAnsi" w:hAnsiTheme="minorHAnsi" w:cs="Arial"/>
-                <w:color w:val="000000" w:themeColor="dark1"/>
-                <w:kern w:val="24"/>
-                <w:lang w:val="en-US"/>
-              </w:rPr>
-              <w:t>DesignStart</w:t>
-            </w:r>
-            <w:proofErr w:type="spellEnd"/>
-            <w:r>
-              <w:rPr>
-                <w:rFonts w:asciiTheme="minorHAnsi" w:hAnsiTheme="minorHAnsi" w:cs="Arial"/>
-                <w:color w:val="000000" w:themeColor="dark1"/>
-                <w:kern w:val="24"/>
-                <w:lang w:val="en-US"/>
-              </w:rPr>
-              <w:t xml:space="preserve"> processor logic level Verilog file</w:t>
+              <w:t>Cortex-M0 DesignStart processor logic level Verilog file</w:t>
             </w:r>
           </w:p>
         </w:tc>
@@ -3294,27 +3169,7 @@
                 <w:kern w:val="24"/>
                 <w:lang w:val="en-US"/>
               </w:rPr>
-              <w:t xml:space="preserve">Cortex-M0 </w:t>
-            </w:r>
-            <w:proofErr w:type="spellStart"/>
-            <w:r>
-              <w:rPr>
-                <w:rFonts w:asciiTheme="minorHAnsi" w:hAnsiTheme="minorHAnsi" w:cs="Arial"/>
-                <w:color w:val="000000" w:themeColor="dark1"/>
-                <w:kern w:val="24"/>
-                <w:lang w:val="en-US"/>
-              </w:rPr>
-              <w:t>DesignStart</w:t>
-            </w:r>
-            <w:proofErr w:type="spellEnd"/>
-            <w:r>
-              <w:rPr>
-                <w:rFonts w:asciiTheme="minorHAnsi" w:hAnsiTheme="minorHAnsi" w:cs="Arial"/>
-                <w:color w:val="000000" w:themeColor="dark1"/>
-                <w:kern w:val="24"/>
-                <w:lang w:val="en-US"/>
-              </w:rPr>
-              <w:t xml:space="preserve"> processor macro cell level</w:t>
+              <w:t>Cortex-M0 DesignStart processor macro cell level</w:t>
             </w:r>
           </w:p>
         </w:tc>
@@ -3361,7 +3216,6 @@
                 <w:lang w:val="en-US"/>
               </w:rPr>
             </w:pPr>
-            <w:proofErr w:type="spellStart"/>
             <w:r>
               <w:rPr>
                 <w:rFonts w:asciiTheme="minorHAnsi" w:hAnsiTheme="minorHAnsi" w:cs="Arial"/>
@@ -3371,7 +3225,6 @@
               </w:rPr>
               <w:t>AHBDCD.v</w:t>
             </w:r>
-            <w:proofErr w:type="spellEnd"/>
           </w:p>
         </w:tc>
         <w:tc>
@@ -3436,7 +3289,6 @@
                 <w:lang w:val="en-US"/>
               </w:rPr>
             </w:pPr>
-            <w:proofErr w:type="spellStart"/>
             <w:r>
               <w:rPr>
                 <w:rFonts w:asciiTheme="minorHAnsi" w:hAnsiTheme="minorHAnsi" w:cs="Arial"/>
@@ -3446,7 +3298,6 @@
               </w:rPr>
               <w:t>AHBMUX.v</w:t>
             </w:r>
-            <w:proofErr w:type="spellEnd"/>
           </w:p>
         </w:tc>
         <w:tc>
@@ -3695,7 +3546,6 @@
                 <w:lang w:val="en-US"/>
               </w:rPr>
             </w:pPr>
-            <w:proofErr w:type="spellStart"/>
             <w:r>
               <w:rPr>
                 <w:rFonts w:asciiTheme="minorHAnsi" w:hAnsiTheme="minorHAnsi" w:cs="Arial"/>
@@ -3705,7 +3555,6 @@
               </w:rPr>
               <w:t>AHBLITE_SYS.v</w:t>
             </w:r>
-            <w:proofErr w:type="spellEnd"/>
           </w:p>
         </w:tc>
         <w:tc>
@@ -3846,11 +3695,9 @@
       <w:r>
         <w:t xml:space="preserve">, </w:t>
       </w:r>
-      <w:proofErr w:type="gramStart"/>
       <w:r>
         <w:t>memory</w:t>
       </w:r>
-      <w:proofErr w:type="gramEnd"/>
       <w:r>
         <w:t xml:space="preserve"> </w:t>
       </w:r>
@@ -3871,14 +3718,14 @@
       <w:pPr>
         <w:pStyle w:val="Heading2"/>
       </w:pPr>
-      <w:bookmarkStart w:id="18" w:name="_Hlk83425054"/>
-      <w:bookmarkStart w:id="19" w:name="_Toc83817342"/>
+      <w:bookmarkStart w:id="18" w:name="_Toc83817342"/>
+      <w:bookmarkStart w:id="19" w:name="_Hlk83425054"/>
       <w:r>
         <w:t>Overview of the SoC hardware</w:t>
       </w:r>
-      <w:bookmarkEnd w:id="19"/>
-    </w:p>
-    <w:bookmarkEnd w:id="18"/>
+      <w:bookmarkEnd w:id="18"/>
+    </w:p>
+    <w:bookmarkEnd w:id="19"/>
     <w:p>
       <w:pPr>
         <w:spacing w:before="120" w:after="120"/>
@@ -3915,16 +3762,8 @@
         <w:rPr>
           <w:szCs w:val="24"/>
         </w:rPr>
-        <w:t xml:space="preserve"> from </w:t>
-      </w:r>
-      <w:proofErr w:type="spellStart"/>
-      <w:r>
-        <w:rPr>
-          <w:szCs w:val="24"/>
-        </w:rPr>
-        <w:t>DesignStart</w:t>
-      </w:r>
-      <w:proofErr w:type="spellEnd"/>
+        <w:t xml:space="preserve"> from DesignStart</w:t>
+      </w:r>
     </w:p>
     <w:p>
       <w:pPr>
@@ -4105,48 +3944,20 @@
         <w:rPr>
           <w:szCs w:val="24"/>
         </w:rPr>
-        <w:t xml:space="preserve">The logic of the Arm Cortex-M0 processor is written in Verilog code, and thus can be prototyped (synthesized and implemented) on an FPGA platform. In this set of teaching materials, we use a simplified version of the Cortex-M0 processor, called Cortex-M0 </w:t>
-      </w:r>
-      <w:proofErr w:type="spellStart"/>
-      <w:r>
-        <w:rPr>
-          <w:szCs w:val="24"/>
-        </w:rPr>
-        <w:t>DesignStart</w:t>
-      </w:r>
-      <w:proofErr w:type="spellEnd"/>
-      <w:r>
-        <w:rPr>
-          <w:szCs w:val="24"/>
-        </w:rPr>
-        <w:t xml:space="preserve">. </w:t>
-      </w:r>
-    </w:p>
-    <w:p>
-      <w:pPr>
-        <w:rPr>
-          <w:szCs w:val="24"/>
-        </w:rPr>
-      </w:pPr>
-      <w:r>
-        <w:rPr>
-          <w:szCs w:val="24"/>
-        </w:rPr>
-        <w:t xml:space="preserve">The Cortex-M0 </w:t>
-      </w:r>
-      <w:proofErr w:type="spellStart"/>
-      <w:r>
-        <w:rPr>
-          <w:szCs w:val="24"/>
-        </w:rPr>
-        <w:t>DesignStart</w:t>
-      </w:r>
-      <w:proofErr w:type="spellEnd"/>
-      <w:r>
-        <w:rPr>
-          <w:szCs w:val="24"/>
-        </w:rPr>
-        <w:t xml:space="preserve"> has almost the same functionality of an industry-standard Cortex-M0 processor, except that some features are </w:t>
+        <w:t xml:space="preserve">The logic of the Arm Cortex-M0 processor is written in Verilog code, and thus can be prototyped (synthesized and implemented) on an FPGA platform. In this set of teaching materials, we use a simplified version of the Cortex-M0 processor, called Cortex-M0 DesignStart. </w:t>
+      </w:r>
+    </w:p>
+    <w:p>
+      <w:pPr>
+        <w:rPr>
+          <w:szCs w:val="24"/>
+        </w:rPr>
+      </w:pPr>
+      <w:r>
+        <w:rPr>
+          <w:szCs w:val="24"/>
+        </w:rPr>
+        <w:t xml:space="preserve">The Cortex-M0 DesignStart has almost the same functionality of an industry-standard Cortex-M0 processor, except that some features are </w:t>
       </w:r>
       <w:r>
         <w:rPr>
@@ -4274,21 +4085,7 @@
         <w:rPr>
           <w:szCs w:val="24"/>
         </w:rPr>
-        <w:t>, if you need to preload a program file into the hardware, the program file (e.g., “</w:t>
-      </w:r>
-      <w:proofErr w:type="spellStart"/>
-      <w:r>
-        <w:rPr>
-          <w:szCs w:val="24"/>
-        </w:rPr>
-        <w:t>code.hex</w:t>
-      </w:r>
-      <w:proofErr w:type="spellEnd"/>
-      <w:r>
-        <w:rPr>
-          <w:szCs w:val="24"/>
-        </w:rPr>
-        <w:t xml:space="preserve">”) needs to be referred </w:t>
+        <w:t xml:space="preserve">, if you need to preload a program file into the hardware, the program file (e.g., “code.hex”) needs to be referred </w:t>
       </w:r>
       <w:r>
         <w:rPr>
@@ -4317,28 +4114,7 @@
       </w:pPr>
       <w:r>
         <w:lastRenderedPageBreak/>
-        <w:t>$</w:t>
-      </w:r>
-      <w:proofErr w:type="spellStart"/>
-      <w:proofErr w:type="gramStart"/>
-      <w:r>
-        <w:t>readmemh</w:t>
-      </w:r>
-      <w:proofErr w:type="spellEnd"/>
-      <w:r>
-        <w:t>(</w:t>
-      </w:r>
-      <w:proofErr w:type="gramEnd"/>
-      <w:r>
-        <w:t>"</w:t>
-      </w:r>
-      <w:proofErr w:type="spellStart"/>
-      <w:r>
-        <w:t>code.hex</w:t>
-      </w:r>
-      <w:proofErr w:type="spellEnd"/>
-      <w:r>
-        <w:t>", memory);</w:t>
+        <w:t>$readmemh("code.hex", memory);</w:t>
       </w:r>
     </w:p>
     <w:p>
@@ -4406,7 +4182,6 @@
         </w:rPr>
         <w:t xml:space="preserve"> a post-implementation </w:t>
       </w:r>
-      <w:proofErr w:type="spellStart"/>
       <w:r>
         <w:rPr>
           <w:i/>
@@ -4416,7 +4191,6 @@
         </w:rPr>
         <w:t>tcl</w:t>
       </w:r>
-      <w:proofErr w:type="spellEnd"/>
       <w:r>
         <w:rPr>
           <w:color w:val="auto"/>
@@ -4525,21 +4299,7 @@
         <w:rPr>
           <w:szCs w:val="24"/>
         </w:rPr>
-        <w:t xml:space="preserve">Start </w:t>
-      </w:r>
-      <w:proofErr w:type="spellStart"/>
-      <w:r>
-        <w:rPr>
-          <w:szCs w:val="24"/>
-        </w:rPr>
-        <w:t>Vivado</w:t>
-      </w:r>
-      <w:proofErr w:type="spellEnd"/>
-      <w:r>
-        <w:rPr>
-          <w:szCs w:val="24"/>
-        </w:rPr>
-        <w:t xml:space="preserve"> and follow</w:t>
+        <w:t>Start Vivado and follow</w:t>
       </w:r>
       <w:r>
         <w:rPr>
@@ -4831,21 +4591,12 @@
       <w:r>
         <w:t xml:space="preserve"> if you are using </w:t>
       </w:r>
-      <w:proofErr w:type="spellStart"/>
       <w:r>
         <w:rPr>
           <w:b/>
           <w:bCs/>
         </w:rPr>
-        <w:t>Vivado</w:t>
-      </w:r>
-      <w:proofErr w:type="spellEnd"/>
-      <w:r>
-        <w:rPr>
-          <w:b/>
-          <w:bCs/>
-        </w:rPr>
-        <w:t xml:space="preserve"> 2019.1</w:t>
+        <w:t>Vivado 2019.1</w:t>
       </w:r>
       <w:r>
         <w:t xml:space="preserve">. </w:t>
@@ -4895,13 +4646,8 @@
         <w:t>generated bitstream (effectively putting it in the memory in the already generated bitstream file</w:t>
       </w:r>
       <w:r>
-        <w:t xml:space="preserve"> in </w:t>
-      </w:r>
-      <w:proofErr w:type="spellStart"/>
-      <w:r>
-        <w:t>Vivado</w:t>
-      </w:r>
-      <w:proofErr w:type="spellEnd"/>
+        <w:t xml:space="preserve"> in Vivado</w:t>
+      </w:r>
       <w:r>
         <w:t>).</w:t>
       </w:r>
@@ -4910,23 +4656,15 @@
       <w:pPr>
         <w:pStyle w:val="Heading1"/>
       </w:pPr>
-      <w:bookmarkStart w:id="26" w:name="_Toc5723723"/>
-      <w:bookmarkStart w:id="27" w:name="_Toc83817347"/>
+      <w:bookmarkStart w:id="26" w:name="_Toc83817347"/>
+      <w:bookmarkStart w:id="27" w:name="_Toc5723723"/>
       <w:r>
         <w:t>Compiling as</w:t>
       </w:r>
       <w:r>
-        <w:t xml:space="preserve">sembly code and programming it into </w:t>
-      </w:r>
-      <w:proofErr w:type="spellStart"/>
-      <w:r>
-        <w:t>Basys</w:t>
-      </w:r>
-      <w:proofErr w:type="spellEnd"/>
-      <w:r>
-        <w:t xml:space="preserve"> 3 board</w:t>
-      </w:r>
-      <w:bookmarkEnd w:id="27"/>
+        <w:t>sembly code and programming it into Basys 3 board</w:t>
+      </w:r>
+      <w:bookmarkEnd w:id="26"/>
     </w:p>
     <w:p>
       <w:pPr>
@@ -4936,15 +4674,7 @@
         <w:t xml:space="preserve">Please see </w:t>
       </w:r>
       <w:r>
-        <w:t xml:space="preserve">Keil </w:t>
-      </w:r>
-      <w:proofErr w:type="spellStart"/>
-      <w:r>
-        <w:t>uVision</w:t>
-      </w:r>
-      <w:proofErr w:type="spellEnd"/>
-      <w:r>
-        <w:t xml:space="preserve"> getting started Guide</w:t>
+        <w:t>Keil uVision getting started Guide</w:t>
       </w:r>
       <w:r>
         <w:rPr>
@@ -4965,25 +4695,7 @@
           <w:kern w:val="24"/>
           <w:lang w:val="en-US"/>
         </w:rPr>
-        <w:t xml:space="preserve">f Keil </w:t>
-      </w:r>
-      <w:proofErr w:type="spellStart"/>
-      <w:r>
-        <w:rPr>
-          <w:rFonts w:asciiTheme="minorHAnsi" w:hAnsiTheme="minorHAnsi" w:cs="Arial"/>
-          <w:kern w:val="24"/>
-          <w:lang w:val="en-US"/>
-        </w:rPr>
-        <w:t>uVision</w:t>
-      </w:r>
-      <w:proofErr w:type="spellEnd"/>
-      <w:r>
-        <w:rPr>
-          <w:rFonts w:asciiTheme="minorHAnsi" w:hAnsiTheme="minorHAnsi" w:cs="Arial"/>
-          <w:kern w:val="24"/>
-          <w:lang w:val="en-US"/>
-        </w:rPr>
-        <w:t xml:space="preserve"> for this course</w:t>
+        <w:t>f Keil uVision for this course</w:t>
       </w:r>
       <w:r>
         <w:t>.</w:t>
@@ -5326,25 +5038,23 @@
           <w:kern w:val="24"/>
           <w:lang w:val="en-US"/>
         </w:rPr>
-        <w:t>Check each label (</w:t>
-      </w:r>
-      <w:proofErr w:type="spellStart"/>
+        <w:t>Check each label (Reset_Handler, AGAIN, Loop and Loop1)</w:t>
+      </w:r>
       <w:r>
         <w:rPr>
           <w:rFonts w:asciiTheme="minorHAnsi" w:hAnsiTheme="minorHAnsi" w:cs="Arial"/>
           <w:kern w:val="24"/>
           <w:lang w:val="en-US"/>
         </w:rPr>
-        <w:t>Reset_Handler</w:t>
-      </w:r>
-      <w:proofErr w:type="spellEnd"/>
+        <w:t xml:space="preserve"> and </w:t>
+      </w:r>
       <w:r>
         <w:rPr>
           <w:rFonts w:asciiTheme="minorHAnsi" w:hAnsiTheme="minorHAnsi" w:cs="Arial"/>
           <w:kern w:val="24"/>
           <w:lang w:val="en-US"/>
         </w:rPr>
-        <w:t>, AGAIN, Loop and Loop1)</w:t>
+        <w:t>study the</w:t>
       </w:r>
       <w:r>
         <w:rPr>
@@ -5352,7 +5062,7 @@
           <w:kern w:val="24"/>
           <w:lang w:val="en-US"/>
         </w:rPr>
-        <w:t xml:space="preserve"> and </w:t>
+        <w:t xml:space="preserve"> corresponding code. Note the register calling convention </w:t>
       </w:r>
       <w:r>
         <w:rPr>
@@ -5360,7 +5070,7 @@
           <w:kern w:val="24"/>
           <w:lang w:val="en-US"/>
         </w:rPr>
-        <w:t>study the</w:t>
+        <w:t>and</w:t>
       </w:r>
       <w:r>
         <w:rPr>
@@ -5368,7 +5078,7 @@
           <w:kern w:val="24"/>
           <w:lang w:val="en-US"/>
         </w:rPr>
-        <w:t xml:space="preserve"> corresponding code. Note the register calling convention </w:t>
+        <w:t xml:space="preserve"> how the </w:t>
       </w:r>
       <w:r>
         <w:rPr>
@@ -5376,7 +5086,7 @@
           <w:kern w:val="24"/>
           <w:lang w:val="en-US"/>
         </w:rPr>
-        <w:t>and</w:t>
+        <w:t>instruction</w:t>
       </w:r>
       <w:r>
         <w:rPr>
@@ -5384,41 +5094,41 @@
           <w:kern w:val="24"/>
           <w:lang w:val="en-US"/>
         </w:rPr>
-        <w:t xml:space="preserve"> how the </w:t>
-      </w:r>
-      <w:r>
+        <w:t>s are used.</w:t>
+      </w:r>
+    </w:p>
+    <w:p>
+      <w:pPr>
+        <w:spacing w:before="200" w:after="200" w:line="276" w:lineRule="auto"/>
         <w:rPr>
           <w:rFonts w:asciiTheme="minorHAnsi" w:hAnsiTheme="minorHAnsi" w:cs="Arial"/>
           <w:kern w:val="24"/>
           <w:lang w:val="en-US"/>
         </w:rPr>
-        <w:t>instruction</w:t>
-      </w:r>
+      </w:pPr>
       <w:r>
         <w:rPr>
           <w:rFonts w:asciiTheme="minorHAnsi" w:hAnsiTheme="minorHAnsi" w:cs="Arial"/>
           <w:kern w:val="24"/>
           <w:lang w:val="en-US"/>
         </w:rPr>
-        <w:t>s are used.</w:t>
-      </w:r>
-    </w:p>
-    <w:p>
-      <w:pPr>
-        <w:spacing w:before="200" w:after="200" w:line="276" w:lineRule="auto"/>
+        <w:t>Once you have created/added</w:t>
+      </w:r>
+      <w:r>
         <w:rPr>
           <w:rFonts w:asciiTheme="minorHAnsi" w:hAnsiTheme="minorHAnsi" w:cs="Arial"/>
           <w:kern w:val="24"/>
           <w:lang w:val="en-US"/>
         </w:rPr>
-      </w:pPr>
+        <w:t xml:space="preserve"> </w:t>
+      </w:r>
       <w:r>
         <w:rPr>
           <w:rFonts w:asciiTheme="minorHAnsi" w:hAnsiTheme="minorHAnsi" w:cs="Arial"/>
           <w:kern w:val="24"/>
           <w:lang w:val="en-US"/>
         </w:rPr>
-        <w:t>Once you have created/added</w:t>
+        <w:t>an assembly program</w:t>
       </w:r>
       <w:r>
         <w:rPr>
@@ -5426,7 +5136,7 @@
           <w:kern w:val="24"/>
           <w:lang w:val="en-US"/>
         </w:rPr>
-        <w:t xml:space="preserve"> </w:t>
+        <w:t xml:space="preserve"> (please see Section 3.4 in the getting Started Guide)</w:t>
       </w:r>
       <w:r>
         <w:rPr>
@@ -5434,7 +5144,7 @@
           <w:kern w:val="24"/>
           <w:lang w:val="en-US"/>
         </w:rPr>
-        <w:t>an assembly program</w:t>
+        <w:t xml:space="preserve">, </w:t>
       </w:r>
       <w:r>
         <w:rPr>
@@ -5442,7 +5152,7 @@
           <w:kern w:val="24"/>
           <w:lang w:val="en-US"/>
         </w:rPr>
-        <w:t xml:space="preserve"> (please see Section 3.4 in the getting Started Guide)</w:t>
+        <w:t>compile it into .hex file</w:t>
       </w:r>
       <w:r>
         <w:rPr>
@@ -5450,7 +5160,7 @@
           <w:kern w:val="24"/>
           <w:lang w:val="en-US"/>
         </w:rPr>
-        <w:t xml:space="preserve">, </w:t>
+        <w:t xml:space="preserve"> (please see Section 3.</w:t>
       </w:r>
       <w:r>
         <w:rPr>
@@ -5458,7 +5168,7 @@
           <w:kern w:val="24"/>
           <w:lang w:val="en-US"/>
         </w:rPr>
-        <w:t>compile it into .hex file</w:t>
+        <w:t>5</w:t>
       </w:r>
       <w:r>
         <w:rPr>
@@ -5466,7 +5176,7 @@
           <w:kern w:val="24"/>
           <w:lang w:val="en-US"/>
         </w:rPr>
-        <w:t xml:space="preserve"> (please see Section 3.</w:t>
+        <w:t xml:space="preserve"> in the getting Started Guide)</w:t>
       </w:r>
       <w:r>
         <w:rPr>
@@ -5474,22 +5184,6 @@
           <w:kern w:val="24"/>
           <w:lang w:val="en-US"/>
         </w:rPr>
-        <w:t>5</w:t>
-      </w:r>
-      <w:r>
-        <w:rPr>
-          <w:rFonts w:asciiTheme="minorHAnsi" w:hAnsiTheme="minorHAnsi" w:cs="Arial"/>
-          <w:kern w:val="24"/>
-          <w:lang w:val="en-US"/>
-        </w:rPr>
-        <w:t xml:space="preserve"> in the getting Started Guide)</w:t>
-      </w:r>
-      <w:r>
-        <w:rPr>
-          <w:rFonts w:asciiTheme="minorHAnsi" w:hAnsiTheme="minorHAnsi" w:cs="Arial"/>
-          <w:kern w:val="24"/>
-          <w:lang w:val="en-US"/>
-        </w:rPr>
         <w:t>.</w:t>
       </w:r>
     </w:p>
@@ -5524,7 +5218,6 @@
         </w:rPr>
         <w:t xml:space="preserve"> provided a TCL script that can be used for the post-implementation flow. This script, </w:t>
       </w:r>
-      <w:proofErr w:type="spellStart"/>
       <w:r>
         <w:rPr>
           <w:b/>
@@ -5536,31 +5229,13 @@
         </w:rPr>
         <w:t>update_bitstream.tcl</w:t>
       </w:r>
-      <w:proofErr w:type="spellEnd"/>
       <w:r>
         <w:rPr>
           <w:color w:val="auto"/>
           <w:szCs w:val="24"/>
         </w:rPr>
-        <w:t xml:space="preserve">, can be called from the </w:t>
-      </w:r>
-      <w:proofErr w:type="spellStart"/>
-      <w:r>
-        <w:rPr>
-          <w:color w:val="auto"/>
-          <w:szCs w:val="24"/>
-        </w:rPr>
-        <w:t>Vivado</w:t>
-      </w:r>
-      <w:proofErr w:type="spellEnd"/>
-      <w:r>
-        <w:rPr>
-          <w:color w:val="auto"/>
-          <w:szCs w:val="24"/>
-        </w:rPr>
-        <w:t xml:space="preserve"> TCL console and it will generate a new bitstream file, </w:t>
-      </w:r>
-      <w:proofErr w:type="spellStart"/>
+        <w:t xml:space="preserve">, can be called from the Vivado TCL console and it will generate a new bitstream file, </w:t>
+      </w:r>
       <w:r>
         <w:rPr>
           <w:b/>
@@ -5572,7 +5247,6 @@
         </w:rPr>
         <w:t>reflash.bit</w:t>
       </w:r>
-      <w:proofErr w:type="spellEnd"/>
       <w:r>
         <w:rPr>
           <w:color w:val="auto"/>
@@ -5598,7 +5272,6 @@
         </w:rPr>
         <w:t xml:space="preserve">A valid data file named </w:t>
       </w:r>
-      <w:proofErr w:type="spellStart"/>
       <w:r>
         <w:rPr>
           <w:b/>
@@ -5607,7 +5280,6 @@
         </w:rPr>
         <w:t>code.hex</w:t>
       </w:r>
-      <w:proofErr w:type="spellEnd"/>
       <w:r>
         <w:rPr>
           <w:color w:val="auto"/>
@@ -5630,23 +5302,8 @@
         <w:rPr>
           <w:color w:val="auto"/>
         </w:rPr>
-        <w:t xml:space="preserve">An </w:t>
-      </w:r>
-      <w:proofErr w:type="gramStart"/>
-      <w:r>
-        <w:rPr>
-          <w:color w:val="auto"/>
-        </w:rPr>
-        <w:t>up-to-date</w:t>
-      </w:r>
-      <w:proofErr w:type="gramEnd"/>
-      <w:r>
-        <w:rPr>
-          <w:color w:val="auto"/>
-        </w:rPr>
-        <w:t xml:space="preserve"> bitstream file called </w:t>
-      </w:r>
-      <w:proofErr w:type="spellStart"/>
+        <w:t xml:space="preserve">An up-to-date bitstream file called </w:t>
+      </w:r>
       <w:r>
         <w:rPr>
           <w:b/>
@@ -5655,7 +5312,6 @@
         </w:rPr>
         <w:t>AHBLITE_SYS.bit</w:t>
       </w:r>
-      <w:proofErr w:type="spellEnd"/>
       <w:r>
         <w:rPr>
           <w:color w:val="auto"/>
@@ -5666,21 +5322,7 @@
         <w:rPr>
           <w:color w:val="auto"/>
         </w:rPr>
-        <w:t xml:space="preserve"> This file is generated by </w:t>
-      </w:r>
-      <w:proofErr w:type="spellStart"/>
-      <w:r>
-        <w:rPr>
-          <w:color w:val="auto"/>
-        </w:rPr>
-        <w:t>Vivado</w:t>
-      </w:r>
-      <w:proofErr w:type="spellEnd"/>
-      <w:r>
-        <w:rPr>
-          <w:color w:val="auto"/>
-        </w:rPr>
-        <w:t xml:space="preserve"> using “Generate bitstream” option.</w:t>
+        <w:t xml:space="preserve"> This file is generated by Vivado using “Generate bitstream” option.</w:t>
       </w:r>
     </w:p>
     <w:p>
@@ -5698,21 +5340,7 @@
         <w:rPr>
           <w:color w:val="auto"/>
         </w:rPr>
-        <w:t xml:space="preserve">The implemented design is open in </w:t>
-      </w:r>
-      <w:proofErr w:type="spellStart"/>
-      <w:r>
-        <w:rPr>
-          <w:color w:val="auto"/>
-        </w:rPr>
-        <w:t>Vivado</w:t>
-      </w:r>
-      <w:proofErr w:type="spellEnd"/>
-      <w:r>
-        <w:rPr>
-          <w:color w:val="auto"/>
-        </w:rPr>
-        <w:t>.</w:t>
+        <w:t>The implemented design is open in Vivado.</w:t>
       </w:r>
     </w:p>
     <w:p>
@@ -5732,7 +5360,6 @@
         </w:rPr>
         <w:t xml:space="preserve">Both parts of the script, </w:t>
       </w:r>
-      <w:proofErr w:type="spellStart"/>
       <w:r>
         <w:rPr>
           <w:b/>
@@ -5743,14 +5370,12 @@
         </w:rPr>
         <w:t>update_bitstream.tcl</w:t>
       </w:r>
-      <w:proofErr w:type="spellEnd"/>
       <w:r>
         <w:rPr>
           <w:color w:val="auto"/>
         </w:rPr>
         <w:t xml:space="preserve"> and </w:t>
       </w:r>
-      <w:proofErr w:type="spellStart"/>
       <w:r>
         <w:rPr>
           <w:b/>
@@ -5761,7 +5386,6 @@
         </w:rPr>
         <w:t>update_bitstream_header.tcl</w:t>
       </w:r>
-      <w:proofErr w:type="spellEnd"/>
       <w:r>
         <w:rPr>
           <w:color w:val="auto"/>
@@ -5781,7 +5405,6 @@
         </w:rPr>
         <w:t xml:space="preserve">On the </w:t>
       </w:r>
-      <w:proofErr w:type="spellStart"/>
       <w:r>
         <w:rPr>
           <w:i/>
@@ -5790,54 +5413,25 @@
         </w:rPr>
         <w:t>Tcl</w:t>
       </w:r>
-      <w:proofErr w:type="spellEnd"/>
       <w:r>
         <w:rPr>
           <w:color w:val="auto"/>
         </w:rPr>
-        <w:t xml:space="preserve"> Console Ensure you are in the </w:t>
-      </w:r>
-      <w:proofErr w:type="spellStart"/>
-      <w:r>
+        <w:t xml:space="preserve"> Console Ensure you are in the Vivado working directory</w:t>
+      </w:r>
+    </w:p>
+    <w:p>
+      <w:pPr>
         <w:rPr>
           <w:color w:val="auto"/>
         </w:rPr>
-        <w:t>Vivado</w:t>
-      </w:r>
-      <w:proofErr w:type="spellEnd"/>
+      </w:pPr>
       <w:r>
         <w:rPr>
           <w:color w:val="auto"/>
         </w:rPr>
-        <w:t xml:space="preserve"> working directory</w:t>
-      </w:r>
-    </w:p>
-    <w:p>
-      <w:pPr>
-        <w:rPr>
-          <w:color w:val="auto"/>
-        </w:rPr>
-      </w:pPr>
-      <w:r>
-        <w:rPr>
-          <w:color w:val="auto"/>
-        </w:rPr>
-        <w:t xml:space="preserve">Type the following command to see the </w:t>
-      </w:r>
-    </w:p>
-    <w:p>
-      <w:pPr>
-        <w:rPr>
-          <w:color w:val="auto"/>
-        </w:rPr>
-      </w:pPr>
-      <w:r>
-        <w:rPr>
-          <w:color w:val="auto"/>
-        </w:rPr>
         <w:t xml:space="preserve">The command “source </w:t>
       </w:r>
-      <w:proofErr w:type="spellStart"/>
       <w:r>
         <w:rPr>
           <w:b/>
@@ -5848,7 +5442,6 @@
         </w:rPr>
         <w:t>update_bitstream.tcl</w:t>
       </w:r>
-      <w:proofErr w:type="spellEnd"/>
       <w:r>
         <w:rPr>
           <w:color w:val="auto"/>
@@ -5864,30 +5457,38 @@
         <w:rPr>
           <w:color w:val="auto"/>
         </w:rPr>
-        <w:t xml:space="preserve">source </w:t>
-      </w:r>
-      <w:proofErr w:type="spellStart"/>
-      <w:r>
+        <w:t>source update_bitstream.tcl</w:t>
+      </w:r>
+    </w:p>
+    <w:p>
+      <w:pPr>
+        <w:pStyle w:val="ListParagraph"/>
+        <w:numPr>
+          <w:ilvl w:val="0"/>
+          <w:numId w:val="34"/>
+        </w:numPr>
         <w:rPr>
           <w:color w:val="auto"/>
         </w:rPr>
-        <w:t>update_bitstream.tcl</w:t>
-      </w:r>
-      <w:proofErr w:type="spellEnd"/>
-    </w:p>
-    <w:p>
-      <w:pPr>
+      </w:pPr>
+      <w:r>
         <w:rPr>
           <w:color w:val="auto"/>
         </w:rPr>
-      </w:pPr>
+        <w:t xml:space="preserve">The new bitstream is saved </w:t>
+      </w:r>
       <w:r>
         <w:rPr>
           <w:color w:val="auto"/>
         </w:rPr>
-        <w:t xml:space="preserve">The new bitstream is saved into </w:t>
-      </w:r>
-      <w:proofErr w:type="spellStart"/>
+        <w:t>as</w:t>
+      </w:r>
+      <w:r>
+        <w:rPr>
+          <w:color w:val="auto"/>
+        </w:rPr>
+        <w:t xml:space="preserve"> </w:t>
+      </w:r>
       <w:r>
         <w:rPr>
           <w:b/>
@@ -5898,7 +5499,6 @@
         </w:rPr>
         <w:t>reflash.bit</w:t>
       </w:r>
-      <w:proofErr w:type="spellEnd"/>
       <w:r>
         <w:rPr>
           <w:color w:val="auto"/>
@@ -5909,13 +5509,13 @@
         <w:rPr>
           <w:color w:val="auto"/>
         </w:rPr>
-        <w:t xml:space="preserve"> After it is generated, this file should be found inside</w:t>
+        <w:t xml:space="preserve"> After it is generated, this file should be found </w:t>
       </w:r>
       <w:r>
         <w:rPr>
           <w:color w:val="auto"/>
         </w:rPr>
-        <w:t xml:space="preserve"> </w:t>
+        <w:t>exist in the project directory.</w:t>
       </w:r>
     </w:p>
     <w:p>
@@ -5952,7 +5552,6 @@
         </w:rPr>
         <w:t xml:space="preserve"> generated </w:t>
       </w:r>
-      <w:proofErr w:type="spellStart"/>
       <w:r>
         <w:rPr>
           <w:b/>
@@ -5963,26 +5562,11 @@
         </w:rPr>
         <w:t>reflash.bit</w:t>
       </w:r>
-      <w:proofErr w:type="spellEnd"/>
       <w:r>
         <w:rPr>
           <w:color w:val="auto"/>
         </w:rPr>
-        <w:t xml:space="preserve"> file. After reset, on the </w:t>
-      </w:r>
-      <w:proofErr w:type="spellStart"/>
-      <w:r>
-        <w:rPr>
-          <w:color w:val="auto"/>
-        </w:rPr>
-        <w:t>Basys</w:t>
-      </w:r>
-      <w:proofErr w:type="spellEnd"/>
-      <w:r>
-        <w:rPr>
-          <w:color w:val="auto"/>
-        </w:rPr>
-        <w:t xml:space="preserve"> 3 controlled by button </w:t>
+        <w:t xml:space="preserve"> file. After reset, on the Basys 3 controlled by button </w:t>
       </w:r>
       <w:r>
         <w:rPr>
@@ -6004,7 +5588,7 @@
         <w:pStyle w:val="Heading1"/>
       </w:pPr>
       <w:bookmarkStart w:id="31" w:name="_Toc83817351"/>
-      <w:bookmarkEnd w:id="26"/>
+      <w:bookmarkEnd w:id="27"/>
       <w:r>
         <w:lastRenderedPageBreak/>
         <w:t>Hardware Debugging</w:t>
@@ -6025,7 +5609,6 @@
       <w:r>
         <w:t xml:space="preserve">Before downloading the hardware to the FPGA, we can use hardware simulation tools to </w:t>
       </w:r>
-      <w:proofErr w:type="spellStart"/>
       <w:r>
         <w:t>analy</w:t>
       </w:r>
@@ -6035,7 +5618,6 @@
       <w:r>
         <w:t>e</w:t>
       </w:r>
-      <w:proofErr w:type="spellEnd"/>
       <w:r>
         <w:t xml:space="preserve"> the system </w:t>
       </w:r>
@@ -6043,31 +5625,7 @@
         <w:t>behaviour</w:t>
       </w:r>
       <w:r>
-        <w:t xml:space="preserve">, such as </w:t>
-      </w:r>
-      <w:proofErr w:type="spellStart"/>
-      <w:r>
-        <w:t>MentorGraphic</w:t>
-      </w:r>
-      <w:proofErr w:type="spellEnd"/>
-      <w:r>
-        <w:t xml:space="preserve"> </w:t>
-      </w:r>
-      <w:proofErr w:type="spellStart"/>
-      <w:r>
-        <w:t>ModelSim</w:t>
-      </w:r>
-      <w:proofErr w:type="spellEnd"/>
-      <w:r>
-        <w:t xml:space="preserve"> and Xilinx </w:t>
-      </w:r>
-      <w:proofErr w:type="spellStart"/>
-      <w:r>
-        <w:t>Isim</w:t>
-      </w:r>
-      <w:proofErr w:type="spellEnd"/>
-      <w:r>
-        <w:t>.</w:t>
+        <w:t>, such as MentorGraphic ModelSim and Xilinx Isim.</w:t>
       </w:r>
     </w:p>
     <w:p>
@@ -6082,7 +5640,6 @@
         </w:rPr>
         <w:t xml:space="preserve">The simulation tool allows you to </w:t>
       </w:r>
-      <w:proofErr w:type="spellStart"/>
       <w:r>
         <w:rPr>
           <w:szCs w:val="24"/>
@@ -6101,7 +5658,6 @@
         </w:rPr>
         <w:t>e</w:t>
       </w:r>
-      <w:proofErr w:type="spellEnd"/>
       <w:r>
         <w:rPr>
           <w:szCs w:val="24"/>
@@ -6121,19 +5677,11 @@
           <w:szCs w:val="24"/>
         </w:rPr>
       </w:pPr>
-      <w:proofErr w:type="gramStart"/>
-      <w:r>
-        <w:rPr>
-          <w:szCs w:val="24"/>
-        </w:rPr>
-        <w:t>HADDR[</w:t>
-      </w:r>
-      <w:proofErr w:type="gramEnd"/>
-      <w:r>
-        <w:rPr>
-          <w:szCs w:val="24"/>
-        </w:rPr>
-        <w:t>31:0]</w:t>
+      <w:r>
+        <w:rPr>
+          <w:szCs w:val="24"/>
+        </w:rPr>
+        <w:t>HADDR[31:0]</w:t>
       </w:r>
     </w:p>
     <w:p>
@@ -6148,19 +5696,11 @@
           <w:szCs w:val="24"/>
         </w:rPr>
       </w:pPr>
-      <w:proofErr w:type="gramStart"/>
-      <w:r>
-        <w:rPr>
-          <w:szCs w:val="24"/>
-        </w:rPr>
-        <w:t>HWDATA[</w:t>
-      </w:r>
-      <w:proofErr w:type="gramEnd"/>
-      <w:r>
-        <w:rPr>
-          <w:szCs w:val="24"/>
-        </w:rPr>
-        <w:t>31:0]</w:t>
+      <w:r>
+        <w:rPr>
+          <w:szCs w:val="24"/>
+        </w:rPr>
+        <w:t>HWDATA[31:0]</w:t>
       </w:r>
     </w:p>
     <w:p>
@@ -6175,19 +5715,11 @@
           <w:szCs w:val="24"/>
         </w:rPr>
       </w:pPr>
-      <w:proofErr w:type="gramStart"/>
-      <w:r>
-        <w:rPr>
-          <w:szCs w:val="24"/>
-        </w:rPr>
-        <w:t>HRDATA[</w:t>
-      </w:r>
-      <w:proofErr w:type="gramEnd"/>
-      <w:r>
-        <w:rPr>
-          <w:szCs w:val="24"/>
-        </w:rPr>
-        <w:t>31:0]</w:t>
+      <w:r>
+        <w:rPr>
+          <w:szCs w:val="24"/>
+        </w:rPr>
+        <w:t>HRDATA[31:0]</w:t>
       </w:r>
     </w:p>
     <w:p>
@@ -6264,19 +5796,11 @@
           <w:szCs w:val="24"/>
         </w:rPr>
       </w:pPr>
-      <w:proofErr w:type="gramStart"/>
-      <w:r>
-        <w:rPr>
-          <w:szCs w:val="24"/>
-        </w:rPr>
-        <w:t>HSIZE[</w:t>
-      </w:r>
-      <w:proofErr w:type="gramEnd"/>
-      <w:r>
-        <w:rPr>
-          <w:szCs w:val="24"/>
-        </w:rPr>
-        <w:t>2:0]</w:t>
+      <w:r>
+        <w:rPr>
+          <w:szCs w:val="24"/>
+        </w:rPr>
+        <w:t>HSIZE[2:0]</w:t>
       </w:r>
     </w:p>
     <w:p>
@@ -6291,19 +5815,11 @@
           <w:szCs w:val="24"/>
         </w:rPr>
       </w:pPr>
-      <w:proofErr w:type="gramStart"/>
-      <w:r>
-        <w:rPr>
-          <w:szCs w:val="24"/>
-        </w:rPr>
-        <w:t>HTRANS[</w:t>
-      </w:r>
-      <w:proofErr w:type="gramEnd"/>
-      <w:r>
-        <w:rPr>
-          <w:szCs w:val="24"/>
-        </w:rPr>
-        <w:t>1:0]</w:t>
+      <w:r>
+        <w:rPr>
+          <w:szCs w:val="24"/>
+        </w:rPr>
+        <w:t>HTRANS[1:0]</w:t>
       </w:r>
       <w:r>
         <w:rPr>
@@ -6362,7 +5878,6 @@
         </w:rPr>
         <w:t xml:space="preserve">After the FPGA is configured, the live signals can be sampled and </w:t>
       </w:r>
-      <w:proofErr w:type="spellStart"/>
       <w:r>
         <w:rPr>
           <w:szCs w:val="24"/>
@@ -6381,7 +5896,6 @@
         </w:rPr>
         <w:t>ed</w:t>
       </w:r>
-      <w:proofErr w:type="spellEnd"/>
       <w:r>
         <w:rPr>
           <w:szCs w:val="24"/>
@@ -6399,50 +5913,21 @@
         <w:rPr>
           <w:szCs w:val="24"/>
         </w:rPr>
-        <w:t xml:space="preserve">To sample the signals at run-time, on-chip debugging tools are required, for example, </w:t>
-      </w:r>
-      <w:proofErr w:type="spellStart"/>
-      <w:r>
-        <w:rPr>
-          <w:szCs w:val="24"/>
-        </w:rPr>
-        <w:t>ChipScope</w:t>
-      </w:r>
-      <w:proofErr w:type="spellEnd"/>
-      <w:r>
-        <w:rPr>
-          <w:szCs w:val="24"/>
-        </w:rPr>
-        <w:t xml:space="preserve"> from X</w:t>
-      </w:r>
-      <w:r>
-        <w:rPr>
-          <w:szCs w:val="24"/>
-        </w:rPr>
-        <w:t xml:space="preserve">ilinx and </w:t>
-      </w:r>
-      <w:proofErr w:type="spellStart"/>
-      <w:r>
-        <w:rPr>
-          <w:szCs w:val="24"/>
-        </w:rPr>
-        <w:t>SignalTap</w:t>
-      </w:r>
-      <w:proofErr w:type="spellEnd"/>
-      <w:r>
-        <w:rPr>
-          <w:szCs w:val="24"/>
-        </w:rPr>
-        <w:t xml:space="preserve"> from Altera.</w:t>
-      </w:r>
-    </w:p>
-    <w:p>
-      <w:pPr>
-        <w:rPr>
-          <w:szCs w:val="24"/>
-        </w:rPr>
-      </w:pPr>
-      <w:proofErr w:type="spellStart"/>
+        <w:t>To sample the signals at run-time, on-chip debugging tools are required, for example, ChipScope from X</w:t>
+      </w:r>
+      <w:r>
+        <w:rPr>
+          <w:szCs w:val="24"/>
+        </w:rPr>
+        <w:t>ilinx and SignalTap from Altera.</w:t>
+      </w:r>
+    </w:p>
+    <w:p>
+      <w:pPr>
+        <w:rPr>
+          <w:szCs w:val="24"/>
+        </w:rPr>
+      </w:pPr>
       <w:r>
         <w:rPr>
           <w:szCs w:val="24"/>
@@ -6461,7 +5946,6 @@
         </w:rPr>
         <w:t>e</w:t>
       </w:r>
-      <w:proofErr w:type="spellEnd"/>
       <w:r>
         <w:rPr>
           <w:szCs w:val="24"/>
@@ -6505,19 +5989,11 @@
           <w:szCs w:val="24"/>
         </w:rPr>
       </w:pPr>
-      <w:proofErr w:type="gramStart"/>
-      <w:r>
-        <w:rPr>
-          <w:szCs w:val="24"/>
-        </w:rPr>
-        <w:t>HADDR[</w:t>
-      </w:r>
-      <w:proofErr w:type="gramEnd"/>
-      <w:r>
-        <w:rPr>
-          <w:szCs w:val="24"/>
-        </w:rPr>
-        <w:t>31:0]</w:t>
+      <w:r>
+        <w:rPr>
+          <w:szCs w:val="24"/>
+        </w:rPr>
+        <w:t>HADDR[31:0]</w:t>
       </w:r>
     </w:p>
     <w:p>
@@ -6532,19 +6008,11 @@
           <w:szCs w:val="24"/>
         </w:rPr>
       </w:pPr>
-      <w:proofErr w:type="gramStart"/>
-      <w:r>
-        <w:rPr>
-          <w:szCs w:val="24"/>
-        </w:rPr>
-        <w:t>HWDATA[</w:t>
-      </w:r>
-      <w:proofErr w:type="gramEnd"/>
-      <w:r>
-        <w:rPr>
-          <w:szCs w:val="24"/>
-        </w:rPr>
-        <w:t>31:0]</w:t>
+      <w:r>
+        <w:rPr>
+          <w:szCs w:val="24"/>
+        </w:rPr>
+        <w:t>HWDATA[31:0]</w:t>
       </w:r>
     </w:p>
     <w:p>
@@ -6559,19 +6027,11 @@
           <w:szCs w:val="24"/>
         </w:rPr>
       </w:pPr>
-      <w:proofErr w:type="gramStart"/>
-      <w:r>
-        <w:rPr>
-          <w:szCs w:val="24"/>
-        </w:rPr>
-        <w:t>HRDATA[</w:t>
-      </w:r>
-      <w:proofErr w:type="gramEnd"/>
-      <w:r>
-        <w:rPr>
-          <w:szCs w:val="24"/>
-        </w:rPr>
-        <w:t>31:0]</w:t>
+      <w:r>
+        <w:rPr>
+          <w:szCs w:val="24"/>
+        </w:rPr>
+        <w:t>HRDATA[31:0]</w:t>
       </w:r>
     </w:p>
     <w:p>
@@ -6648,19 +6108,11 @@
           <w:szCs w:val="24"/>
         </w:rPr>
       </w:pPr>
-      <w:proofErr w:type="gramStart"/>
-      <w:r>
-        <w:rPr>
-          <w:szCs w:val="24"/>
-        </w:rPr>
-        <w:t>HSIZE[</w:t>
-      </w:r>
-      <w:proofErr w:type="gramEnd"/>
-      <w:r>
-        <w:rPr>
-          <w:szCs w:val="24"/>
-        </w:rPr>
-        <w:t>2:0]</w:t>
+      <w:r>
+        <w:rPr>
+          <w:szCs w:val="24"/>
+        </w:rPr>
+        <w:t>HSIZE[2:0]</w:t>
       </w:r>
     </w:p>
     <w:p>
@@ -6675,19 +6127,11 @@
           <w:szCs w:val="24"/>
         </w:rPr>
       </w:pPr>
-      <w:proofErr w:type="gramStart"/>
-      <w:r>
-        <w:rPr>
-          <w:szCs w:val="24"/>
-        </w:rPr>
-        <w:t>HTRANS[</w:t>
-      </w:r>
-      <w:proofErr w:type="gramEnd"/>
-      <w:r>
-        <w:rPr>
-          <w:szCs w:val="24"/>
-        </w:rPr>
-        <w:t>1:0]</w:t>
+      <w:r>
+        <w:rPr>
+          <w:szCs w:val="24"/>
+        </w:rPr>
+        <w:t>HTRANS[1:0]</w:t>
       </w:r>
       <w:r>
         <w:rPr>

</xml_diff>

<commit_message>
Unzipped file and active LOW reset
Unzipped lab files and made sure AHBLITE_SYS.v has a active-LOW reset (reset_n = !RESET)
</commit_message>
<xml_diff>
--- a/CortexM0_DesignStart/contents/Module_4/Lab/IntroSoC_lab04.docx
+++ b/CortexM0_DesignStart/contents/Module_4/Lab/IntroSoC_lab04.docx
@@ -1,6 +1,6 @@
 
 <file path=word/document.xml><?xml version="1.0" encoding="utf-8"?>
-<w:document xmlns:wpc="http://schemas.microsoft.com/office/word/2010/wordprocessingCanvas" xmlns:cx="http://schemas.microsoft.com/office/drawing/2014/chartex" xmlns:cx1="http://schemas.microsoft.com/office/drawing/2015/9/8/chartex" xmlns:cx2="http://schemas.microsoft.com/office/drawing/2015/10/21/chartex" xmlns:cx3="http://schemas.microsoft.com/office/drawing/2016/5/9/chartex" xmlns:cx4="http://schemas.microsoft.com/office/drawing/2016/5/10/chartex" xmlns:cx5="http://schemas.microsoft.com/office/drawing/2016/5/11/chartex" xmlns:cx6="http://schemas.microsoft.com/office/drawing/2016/5/12/chartex" xmlns:cx7="http://schemas.microsoft.com/office/drawing/2016/5/13/chartex" xmlns:cx8="http://schemas.microsoft.com/office/drawing/2016/5/14/chartex" xmlns:mc="http://schemas.openxmlformats.org/markup-compatibility/2006" xmlns:aink="http://schemas.microsoft.com/office/drawing/2016/ink" xmlns:am3d="http://schemas.microsoft.com/office/drawing/2017/model3d" xmlns:o="urn:schemas-microsoft-com:office:office" xmlns:r="http://schemas.openxmlformats.org/officeDocument/2006/relationships" xmlns:m="http://schemas.openxmlformats.org/officeDocument/2006/math" xmlns:v="urn:schemas-microsoft-com:vml" xmlns:wp14="http://schemas.microsoft.com/office/word/2010/wordprocessingDrawing" xmlns:wp="http://schemas.openxmlformats.org/drawingml/2006/wordprocessingDrawing" xmlns:w10="urn:schemas-microsoft-com:office:word" xmlns:w="http://schemas.openxmlformats.org/wordprocessingml/2006/main" xmlns:w14="http://schemas.microsoft.com/office/word/2010/wordml" xmlns:w15="http://schemas.microsoft.com/office/word/2012/wordml" xmlns:w16cex="http://schemas.microsoft.com/office/word/2018/wordml/cex" xmlns:w16cid="http://schemas.microsoft.com/office/word/2016/wordml/cid" xmlns:w16="http://schemas.microsoft.com/office/word/2018/wordml" xmlns:w16sdtdh="http://schemas.microsoft.com/office/word/2020/wordml/sdtdatahash" xmlns:w16se="http://schemas.microsoft.com/office/word/2015/wordml/symex" xmlns:wpg="http://schemas.microsoft.com/office/word/2010/wordprocessingGroup" xmlns:wpi="http://schemas.microsoft.com/office/word/2010/wordprocessingInk" xmlns:wne="http://schemas.microsoft.com/office/word/2006/wordml" xmlns:wps="http://schemas.microsoft.com/office/word/2010/wordprocessingShape" mc:Ignorable="w14 w15 w16se w16cid w16 w16cex w16sdtdh wp14">
+<w:document xmlns:wpc="http://schemas.microsoft.com/office/word/2010/wordprocessingCanvas" xmlns:cx="http://schemas.microsoft.com/office/drawing/2014/chartex" xmlns:cx1="http://schemas.microsoft.com/office/drawing/2015/9/8/chartex" xmlns:cx2="http://schemas.microsoft.com/office/drawing/2015/10/21/chartex" xmlns:cx3="http://schemas.microsoft.com/office/drawing/2016/5/9/chartex" xmlns:cx4="http://schemas.microsoft.com/office/drawing/2016/5/10/chartex" xmlns:cx5="http://schemas.microsoft.com/office/drawing/2016/5/11/chartex" xmlns:cx6="http://schemas.microsoft.com/office/drawing/2016/5/12/chartex" xmlns:cx7="http://schemas.microsoft.com/office/drawing/2016/5/13/chartex" xmlns:cx8="http://schemas.microsoft.com/office/drawing/2016/5/14/chartex" xmlns:mc="http://schemas.openxmlformats.org/markup-compatibility/2006" xmlns:aink="http://schemas.microsoft.com/office/drawing/2016/ink" xmlns:am3d="http://schemas.microsoft.com/office/drawing/2017/model3d" xmlns:o="urn:schemas-microsoft-com:office:office" xmlns:oel="http://schemas.microsoft.com/office/2019/extlst" xmlns:r="http://schemas.openxmlformats.org/officeDocument/2006/relationships" xmlns:m="http://schemas.openxmlformats.org/officeDocument/2006/math" xmlns:v="urn:schemas-microsoft-com:vml" xmlns:wp14="http://schemas.microsoft.com/office/word/2010/wordprocessingDrawing" xmlns:wp="http://schemas.openxmlformats.org/drawingml/2006/wordprocessingDrawing" xmlns:w10="urn:schemas-microsoft-com:office:word" xmlns:w="http://schemas.openxmlformats.org/wordprocessingml/2006/main" xmlns:w14="http://schemas.microsoft.com/office/word/2010/wordml" xmlns:w15="http://schemas.microsoft.com/office/word/2012/wordml" xmlns:w16cex="http://schemas.microsoft.com/office/word/2018/wordml/cex" xmlns:w16cid="http://schemas.microsoft.com/office/word/2016/wordml/cid" xmlns:w16="http://schemas.microsoft.com/office/word/2018/wordml" xmlns:w16sdtdh="http://schemas.microsoft.com/office/word/2020/wordml/sdtdatahash" xmlns:w16se="http://schemas.microsoft.com/office/word/2015/wordml/symex" xmlns:wpg="http://schemas.microsoft.com/office/word/2010/wordprocessingGroup" xmlns:wpi="http://schemas.microsoft.com/office/word/2010/wordprocessingInk" xmlns:wne="http://schemas.microsoft.com/office/word/2006/wordml" xmlns:wps="http://schemas.microsoft.com/office/word/2010/wordprocessingShape" mc:Ignorable="w14 w15 w16se w16cid w16 w16cex w16sdtdh wp14">
   <w:body>
     <w:p>
       <w:pPr>
@@ -2171,7 +2171,15 @@
         <w:t>.</w:t>
       </w:r>
       <w:r>
-        <w:t xml:space="preserve"> The Cortex-M0 can be downloaded from the DesignStart webpage found in</w:t>
+        <w:t xml:space="preserve"> The Cortex-M0 can be downloaded from the </w:t>
+      </w:r>
+      <w:proofErr w:type="spellStart"/>
+      <w:r>
+        <w:t>DesignStart</w:t>
+      </w:r>
+      <w:proofErr w:type="spellEnd"/>
+      <w:r>
+        <w:t xml:space="preserve"> webpage found in</w:t>
       </w:r>
       <w:r>
         <w:t xml:space="preserve"> </w:t>
@@ -2296,6 +2304,7 @@
       <w:r>
         <w:t xml:space="preserve">in Keil to generate a </w:t>
       </w:r>
+      <w:proofErr w:type="spellStart"/>
       <w:r>
         <w:rPr>
           <w:b/>
@@ -2314,6 +2323,7 @@
         </w:rPr>
         <w:t>.hex</w:t>
       </w:r>
+      <w:proofErr w:type="spellEnd"/>
       <w:r>
         <w:t xml:space="preserve"> file which will be </w:t>
       </w:r>
@@ -2483,11 +2493,19 @@
         </w:rPr>
         <w:t xml:space="preserve"> connected to computer via </w:t>
       </w:r>
+      <w:proofErr w:type="spellStart"/>
       <w:r>
         <w:rPr>
           <w:b/>
         </w:rPr>
-        <w:t>MicroUSB cable</w:t>
+        <w:t>MicroUSB</w:t>
+      </w:r>
+      <w:proofErr w:type="spellEnd"/>
+      <w:r>
+        <w:rPr>
+          <w:b/>
+        </w:rPr>
+        <w:t xml:space="preserve"> cable</w:t>
       </w:r>
       <w:r>
         <w:rPr>
@@ -2553,8 +2571,16 @@
         <w:rPr>
           <w:b/>
         </w:rPr>
-        <w:t>Xilinx Vivado</w:t>
-      </w:r>
+        <w:t xml:space="preserve">Xilinx </w:t>
+      </w:r>
+      <w:proofErr w:type="spellStart"/>
+      <w:r>
+        <w:rPr>
+          <w:b/>
+        </w:rPr>
+        <w:t>Vivado</w:t>
+      </w:r>
+      <w:proofErr w:type="spellEnd"/>
     </w:p>
     <w:p>
       <w:pPr>
@@ -2571,7 +2597,21 @@
         <w:rPr>
           <w:bCs/>
         </w:rPr>
-        <w:t xml:space="preserve">Xilinx Vivado. </w:t>
+        <w:t xml:space="preserve">Xilinx </w:t>
+      </w:r>
+      <w:proofErr w:type="spellStart"/>
+      <w:r>
+        <w:rPr>
+          <w:bCs/>
+        </w:rPr>
+        <w:t>Vivado</w:t>
+      </w:r>
+      <w:proofErr w:type="spellEnd"/>
+      <w:r>
+        <w:rPr>
+          <w:bCs/>
+        </w:rPr>
+        <w:t xml:space="preserve">. </w:t>
       </w:r>
     </w:p>
     <w:tbl>
@@ -2670,8 +2710,23 @@
               <w:rPr>
                 <w:bCs/>
               </w:rPr>
-              <w:t xml:space="preserve">This lab was tested using Vivado 2019.1. The </w:t>
-            </w:r>
+              <w:t xml:space="preserve">This lab was tested using </w:t>
+            </w:r>
+            <w:proofErr w:type="spellStart"/>
+            <w:r>
+              <w:rPr>
+                <w:bCs/>
+              </w:rPr>
+              <w:t>Vivado</w:t>
+            </w:r>
+            <w:proofErr w:type="spellEnd"/>
+            <w:r>
+              <w:rPr>
+                <w:bCs/>
+              </w:rPr>
+              <w:t xml:space="preserve"> 2019.1. The </w:t>
+            </w:r>
+            <w:proofErr w:type="spellStart"/>
             <w:r>
               <w:rPr>
                 <w:bCs/>
@@ -2680,6 +2735,7 @@
               </w:rPr>
               <w:t>tcl</w:t>
             </w:r>
+            <w:proofErr w:type="spellEnd"/>
             <w:r>
               <w:rPr>
                 <w:bCs/>
@@ -2741,6 +2797,7 @@
               </w:rPr>
               <w:t xml:space="preserve">The </w:t>
             </w:r>
+            <w:proofErr w:type="spellStart"/>
             <w:r>
               <w:rPr>
                 <w:bCs/>
@@ -2749,16 +2806,25 @@
               </w:rPr>
               <w:t>tcl</w:t>
             </w:r>
+            <w:proofErr w:type="spellEnd"/>
             <w:r>
               <w:rPr>
                 <w:bCs/>
               </w:rPr>
-              <w:t xml:space="preserve"> scripts may not work with later versions of Vivado</w:t>
-            </w:r>
+              <w:t xml:space="preserve"> scripts may not work with later versions of </w:t>
+            </w:r>
+            <w:proofErr w:type="spellStart"/>
             <w:r>
               <w:rPr>
                 <w:bCs/>
               </w:rPr>
+              <w:t>Vivado</w:t>
+            </w:r>
+            <w:proofErr w:type="spellEnd"/>
+            <w:r>
+              <w:rPr>
+                <w:bCs/>
+              </w:rPr>
               <w:t xml:space="preserve">. In this case, you will need to rerun </w:t>
             </w:r>
             <w:r>
@@ -2795,7 +2861,21 @@
               <w:rPr>
                 <w:bCs/>
               </w:rPr>
-              <w:t xml:space="preserve">new code.hex file is generated due to </w:t>
+              <w:t xml:space="preserve">new </w:t>
+            </w:r>
+            <w:proofErr w:type="spellStart"/>
+            <w:r>
+              <w:rPr>
+                <w:bCs/>
+              </w:rPr>
+              <w:t>code.hex</w:t>
+            </w:r>
+            <w:proofErr w:type="spellEnd"/>
+            <w:r>
+              <w:rPr>
+                <w:bCs/>
+              </w:rPr>
+              <w:t xml:space="preserve"> file is generated due to </w:t>
             </w:r>
             <w:r>
               <w:rPr>
@@ -2831,7 +2911,21 @@
         <w:rPr>
           <w:b/>
         </w:rPr>
-        <w:t xml:space="preserve">Keil uVision </w:t>
+        <w:t xml:space="preserve">Keil </w:t>
+      </w:r>
+      <w:proofErr w:type="spellStart"/>
+      <w:r>
+        <w:rPr>
+          <w:b/>
+        </w:rPr>
+        <w:t>uVision</w:t>
+      </w:r>
+      <w:proofErr w:type="spellEnd"/>
+      <w:r>
+        <w:rPr>
+          <w:b/>
+        </w:rPr>
+        <w:t xml:space="preserve"> </w:t>
       </w:r>
     </w:p>
     <w:p>
@@ -3087,7 +3181,27 @@
                 <w:kern w:val="24"/>
                 <w:lang w:val="en-US"/>
               </w:rPr>
-              <w:t>Cortex-M0 DesignStart processor logic level Verilog file</w:t>
+              <w:t xml:space="preserve">Cortex-M0 </w:t>
+            </w:r>
+            <w:proofErr w:type="spellStart"/>
+            <w:r>
+              <w:rPr>
+                <w:rFonts w:asciiTheme="minorHAnsi" w:hAnsiTheme="minorHAnsi" w:cs="Arial"/>
+                <w:color w:val="000000" w:themeColor="dark1"/>
+                <w:kern w:val="24"/>
+                <w:lang w:val="en-US"/>
+              </w:rPr>
+              <w:t>DesignStart</w:t>
+            </w:r>
+            <w:proofErr w:type="spellEnd"/>
+            <w:r>
+              <w:rPr>
+                <w:rFonts w:asciiTheme="minorHAnsi" w:hAnsiTheme="minorHAnsi" w:cs="Arial"/>
+                <w:color w:val="000000" w:themeColor="dark1"/>
+                <w:kern w:val="24"/>
+                <w:lang w:val="en-US"/>
+              </w:rPr>
+              <w:t xml:space="preserve"> processor logic level Verilog file</w:t>
             </w:r>
           </w:p>
         </w:tc>
@@ -3169,7 +3283,27 @@
                 <w:kern w:val="24"/>
                 <w:lang w:val="en-US"/>
               </w:rPr>
-              <w:t>Cortex-M0 DesignStart processor macro cell level</w:t>
+              <w:t xml:space="preserve">Cortex-M0 </w:t>
+            </w:r>
+            <w:proofErr w:type="spellStart"/>
+            <w:r>
+              <w:rPr>
+                <w:rFonts w:asciiTheme="minorHAnsi" w:hAnsiTheme="minorHAnsi" w:cs="Arial"/>
+                <w:color w:val="000000" w:themeColor="dark1"/>
+                <w:kern w:val="24"/>
+                <w:lang w:val="en-US"/>
+              </w:rPr>
+              <w:t>DesignStart</w:t>
+            </w:r>
+            <w:proofErr w:type="spellEnd"/>
+            <w:r>
+              <w:rPr>
+                <w:rFonts w:asciiTheme="minorHAnsi" w:hAnsiTheme="minorHAnsi" w:cs="Arial"/>
+                <w:color w:val="000000" w:themeColor="dark1"/>
+                <w:kern w:val="24"/>
+                <w:lang w:val="en-US"/>
+              </w:rPr>
+              <w:t xml:space="preserve"> processor macro cell level</w:t>
             </w:r>
           </w:p>
         </w:tc>
@@ -3216,6 +3350,7 @@
                 <w:lang w:val="en-US"/>
               </w:rPr>
             </w:pPr>
+            <w:proofErr w:type="spellStart"/>
             <w:r>
               <w:rPr>
                 <w:rFonts w:asciiTheme="minorHAnsi" w:hAnsiTheme="minorHAnsi" w:cs="Arial"/>
@@ -3225,6 +3360,7 @@
               </w:rPr>
               <w:t>AHBDCD.v</w:t>
             </w:r>
+            <w:proofErr w:type="spellEnd"/>
           </w:p>
         </w:tc>
         <w:tc>
@@ -3289,6 +3425,7 @@
                 <w:lang w:val="en-US"/>
               </w:rPr>
             </w:pPr>
+            <w:proofErr w:type="spellStart"/>
             <w:r>
               <w:rPr>
                 <w:rFonts w:asciiTheme="minorHAnsi" w:hAnsiTheme="minorHAnsi" w:cs="Arial"/>
@@ -3298,6 +3435,7 @@
               </w:rPr>
               <w:t>AHBMUX.v</w:t>
             </w:r>
+            <w:proofErr w:type="spellEnd"/>
           </w:p>
         </w:tc>
         <w:tc>
@@ -3546,6 +3684,7 @@
                 <w:lang w:val="en-US"/>
               </w:rPr>
             </w:pPr>
+            <w:proofErr w:type="spellStart"/>
             <w:r>
               <w:rPr>
                 <w:rFonts w:asciiTheme="minorHAnsi" w:hAnsiTheme="minorHAnsi" w:cs="Arial"/>
@@ -3555,6 +3694,7 @@
               </w:rPr>
               <w:t>AHBLITE_SYS.v</w:t>
             </w:r>
+            <w:proofErr w:type="spellEnd"/>
           </w:p>
         </w:tc>
         <w:tc>
@@ -3762,8 +3902,16 @@
         <w:rPr>
           <w:szCs w:val="24"/>
         </w:rPr>
-        <w:t xml:space="preserve"> from DesignStart</w:t>
-      </w:r>
+        <w:t xml:space="preserve"> from </w:t>
+      </w:r>
+      <w:proofErr w:type="spellStart"/>
+      <w:r>
+        <w:rPr>
+          <w:szCs w:val="24"/>
+        </w:rPr>
+        <w:t>DesignStart</w:t>
+      </w:r>
+      <w:proofErr w:type="spellEnd"/>
     </w:p>
     <w:p>
       <w:pPr>
@@ -3944,20 +4092,48 @@
         <w:rPr>
           <w:szCs w:val="24"/>
         </w:rPr>
-        <w:t xml:space="preserve">The logic of the Arm Cortex-M0 processor is written in Verilog code, and thus can be prototyped (synthesized and implemented) on an FPGA platform. In this set of teaching materials, we use a simplified version of the Cortex-M0 processor, called Cortex-M0 DesignStart. </w:t>
-      </w:r>
-    </w:p>
-    <w:p>
-      <w:pPr>
-        <w:rPr>
-          <w:szCs w:val="24"/>
-        </w:rPr>
-      </w:pPr>
-      <w:r>
-        <w:rPr>
-          <w:szCs w:val="24"/>
-        </w:rPr>
-        <w:t xml:space="preserve">The Cortex-M0 DesignStart has almost the same functionality of an industry-standard Cortex-M0 processor, except that some features are </w:t>
+        <w:t xml:space="preserve">The logic of the Arm Cortex-M0 processor is written in Verilog code, and thus can be prototyped (synthesized and implemented) on an FPGA platform. In this set of teaching materials, we use a simplified version of the Cortex-M0 processor, called Cortex-M0 </w:t>
+      </w:r>
+      <w:proofErr w:type="spellStart"/>
+      <w:r>
+        <w:rPr>
+          <w:szCs w:val="24"/>
+        </w:rPr>
+        <w:t>DesignStart</w:t>
+      </w:r>
+      <w:proofErr w:type="spellEnd"/>
+      <w:r>
+        <w:rPr>
+          <w:szCs w:val="24"/>
+        </w:rPr>
+        <w:t xml:space="preserve">. </w:t>
+      </w:r>
+    </w:p>
+    <w:p>
+      <w:pPr>
+        <w:rPr>
+          <w:szCs w:val="24"/>
+        </w:rPr>
+      </w:pPr>
+      <w:r>
+        <w:rPr>
+          <w:szCs w:val="24"/>
+        </w:rPr>
+        <w:t xml:space="preserve">The Cortex-M0 </w:t>
+      </w:r>
+      <w:proofErr w:type="spellStart"/>
+      <w:r>
+        <w:rPr>
+          <w:szCs w:val="24"/>
+        </w:rPr>
+        <w:t>DesignStart</w:t>
+      </w:r>
+      <w:proofErr w:type="spellEnd"/>
+      <w:r>
+        <w:rPr>
+          <w:szCs w:val="24"/>
+        </w:rPr>
+        <w:t xml:space="preserve"> has almost the same functionality of an industry-standard Cortex-M0 processor, except that some features are </w:t>
       </w:r>
       <w:r>
         <w:rPr>
@@ -4085,7 +4261,21 @@
         <w:rPr>
           <w:szCs w:val="24"/>
         </w:rPr>
-        <w:t xml:space="preserve">, if you need to preload a program file into the hardware, the program file (e.g., “code.hex”) needs to be referred </w:t>
+        <w:t>, if you need to preload a program file into the hardware, the program file (e.g., “</w:t>
+      </w:r>
+      <w:proofErr w:type="spellStart"/>
+      <w:r>
+        <w:rPr>
+          <w:szCs w:val="24"/>
+        </w:rPr>
+        <w:t>code.hex</w:t>
+      </w:r>
+      <w:proofErr w:type="spellEnd"/>
+      <w:r>
+        <w:rPr>
+          <w:szCs w:val="24"/>
+        </w:rPr>
+        <w:t xml:space="preserve">”) needs to be referred </w:t>
       </w:r>
       <w:r>
         <w:rPr>
@@ -4114,7 +4304,23 @@
       </w:pPr>
       <w:r>
         <w:lastRenderedPageBreak/>
-        <w:t>$readmemh("code.hex", memory);</w:t>
+        <w:t>$</w:t>
+      </w:r>
+      <w:proofErr w:type="spellStart"/>
+      <w:r>
+        <w:t>readmemh</w:t>
+      </w:r>
+      <w:proofErr w:type="spellEnd"/>
+      <w:r>
+        <w:t>("</w:t>
+      </w:r>
+      <w:proofErr w:type="spellStart"/>
+      <w:r>
+        <w:t>code.hex</w:t>
+      </w:r>
+      <w:proofErr w:type="spellEnd"/>
+      <w:r>
+        <w:t>", memory);</w:t>
       </w:r>
     </w:p>
     <w:p>
@@ -4182,6 +4388,7 @@
         </w:rPr>
         <w:t xml:space="preserve"> a post-implementation </w:t>
       </w:r>
+      <w:proofErr w:type="spellStart"/>
       <w:r>
         <w:rPr>
           <w:i/>
@@ -4191,6 +4398,7 @@
         </w:rPr>
         <w:t>tcl</w:t>
       </w:r>
+      <w:proofErr w:type="spellEnd"/>
       <w:r>
         <w:rPr>
           <w:color w:val="auto"/>
@@ -4236,6 +4444,86 @@
     </w:p>
     <w:p>
       <w:pPr>
+        <w:shd w:val="clear" w:color="auto" w:fill="FBE4D5" w:themeFill="accent2" w:themeFillTint="33"/>
+        <w:rPr>
+          <w:b/>
+          <w:bCs/>
+          <w:color w:val="auto"/>
+        </w:rPr>
+      </w:pPr>
+      <w:r>
+        <w:rPr>
+          <w:b/>
+          <w:bCs/>
+          <w:color w:val="auto"/>
+        </w:rPr>
+        <w:t xml:space="preserve">Note: </w:t>
+      </w:r>
+      <w:r>
+        <w:rPr>
+          <w:b/>
+          <w:bCs/>
+          <w:color w:val="auto"/>
+        </w:rPr>
+        <w:t xml:space="preserve">The TCL script were tested on </w:t>
+      </w:r>
+      <w:proofErr w:type="spellStart"/>
+      <w:r>
+        <w:rPr>
+          <w:b/>
+          <w:bCs/>
+          <w:color w:val="auto"/>
+        </w:rPr>
+        <w:t>Vivado</w:t>
+      </w:r>
+      <w:proofErr w:type="spellEnd"/>
+      <w:r>
+        <w:rPr>
+          <w:b/>
+          <w:bCs/>
+          <w:color w:val="auto"/>
+        </w:rPr>
+        <w:t xml:space="preserve"> released in 2019. We cannot guarantee that it will work for other versions of </w:t>
+      </w:r>
+      <w:proofErr w:type="spellStart"/>
+      <w:r>
+        <w:rPr>
+          <w:b/>
+          <w:bCs/>
+          <w:color w:val="auto"/>
+        </w:rPr>
+        <w:t>Vivado</w:t>
+      </w:r>
+      <w:proofErr w:type="spellEnd"/>
+      <w:r>
+        <w:rPr>
+          <w:b/>
+          <w:bCs/>
+          <w:color w:val="auto"/>
+        </w:rPr>
+        <w:t xml:space="preserve">. If it does not work, you may need to modify the TCL script, or synthesize the code manually each time </w:t>
+      </w:r>
+      <w:proofErr w:type="spellStart"/>
+      <w:r>
+        <w:rPr>
+          <w:b/>
+          <w:bCs/>
+          <w:color w:val="auto"/>
+        </w:rPr>
+        <w:t>code.hex</w:t>
+      </w:r>
+      <w:proofErr w:type="spellEnd"/>
+      <w:r>
+        <w:rPr>
+          <w:b/>
+          <w:bCs/>
+          <w:color w:val="auto"/>
+        </w:rPr>
+        <w:t xml:space="preserve"> is updated. </w:t>
+      </w:r>
+    </w:p>
+    <w:p>
+      <w:pPr>
         <w:spacing w:after="0"/>
         <w:rPr>
           <w:color w:val="auto"/>
@@ -4245,6 +4533,15 @@
     </w:p>
     <w:p>
       <w:pPr>
+        <w:spacing w:after="0"/>
+        <w:rPr>
+          <w:color w:val="auto"/>
+          <w:szCs w:val="24"/>
+        </w:rPr>
+      </w:pPr>
+    </w:p>
+    <w:p>
+      <w:pPr>
         <w:pStyle w:val="Heading3"/>
       </w:pPr>
       <w:bookmarkStart w:id="22" w:name="_Toc83817345"/>
@@ -4299,7 +4596,21 @@
         <w:rPr>
           <w:szCs w:val="24"/>
         </w:rPr>
-        <w:t>Start Vivado and follow</w:t>
+        <w:t xml:space="preserve">Start </w:t>
+      </w:r>
+      <w:proofErr w:type="spellStart"/>
+      <w:r>
+        <w:rPr>
+          <w:szCs w:val="24"/>
+        </w:rPr>
+        <w:t>Vivado</w:t>
+      </w:r>
+      <w:proofErr w:type="spellEnd"/>
+      <w:r>
+        <w:rPr>
+          <w:szCs w:val="24"/>
+        </w:rPr>
+        <w:t xml:space="preserve"> and follow</w:t>
       </w:r>
       <w:r>
         <w:rPr>
@@ -4591,12 +4902,21 @@
       <w:r>
         <w:t xml:space="preserve"> if you are using </w:t>
       </w:r>
+      <w:proofErr w:type="spellStart"/>
       <w:r>
         <w:rPr>
           <w:b/>
           <w:bCs/>
         </w:rPr>
-        <w:t>Vivado 2019.1</w:t>
+        <w:t>Vivado</w:t>
+      </w:r>
+      <w:proofErr w:type="spellEnd"/>
+      <w:r>
+        <w:rPr>
+          <w:b/>
+          <w:bCs/>
+        </w:rPr>
+        <w:t xml:space="preserve"> 2019.1</w:t>
       </w:r>
       <w:r>
         <w:t xml:space="preserve">. </w:t>
@@ -4646,8 +4966,13 @@
         <w:t>generated bitstream (effectively putting it in the memory in the already generated bitstream file</w:t>
       </w:r>
       <w:r>
-        <w:t xml:space="preserve"> in Vivado</w:t>
-      </w:r>
+        <w:t xml:space="preserve"> in </w:t>
+      </w:r>
+      <w:proofErr w:type="spellStart"/>
+      <w:r>
+        <w:t>Vivado</w:t>
+      </w:r>
+      <w:proofErr w:type="spellEnd"/>
       <w:r>
         <w:t>).</w:t>
       </w:r>
@@ -4662,7 +4987,15 @@
         <w:t>Compiling as</w:t>
       </w:r>
       <w:r>
-        <w:t>sembly code and programming it into Basys 3 board</w:t>
+        <w:t xml:space="preserve">sembly code and programming it into </w:t>
+      </w:r>
+      <w:proofErr w:type="spellStart"/>
+      <w:r>
+        <w:t>Basys</w:t>
+      </w:r>
+      <w:proofErr w:type="spellEnd"/>
+      <w:r>
+        <w:t xml:space="preserve"> 3 board</w:t>
       </w:r>
       <w:bookmarkEnd w:id="26"/>
     </w:p>
@@ -4674,7 +5007,15 @@
         <w:t xml:space="preserve">Please see </w:t>
       </w:r>
       <w:r>
-        <w:t>Keil uVision getting started Guide</w:t>
+        <w:t xml:space="preserve">Keil </w:t>
+      </w:r>
+      <w:proofErr w:type="spellStart"/>
+      <w:r>
+        <w:t>uVision</w:t>
+      </w:r>
+      <w:proofErr w:type="spellEnd"/>
+      <w:r>
+        <w:t xml:space="preserve"> getting started Guide</w:t>
       </w:r>
       <w:r>
         <w:rPr>
@@ -4695,7 +5036,25 @@
           <w:kern w:val="24"/>
           <w:lang w:val="en-US"/>
         </w:rPr>
-        <w:t>f Keil uVision for this course</w:t>
+        <w:t xml:space="preserve">f Keil </w:t>
+      </w:r>
+      <w:proofErr w:type="spellStart"/>
+      <w:r>
+        <w:rPr>
+          <w:rFonts w:asciiTheme="minorHAnsi" w:hAnsiTheme="minorHAnsi" w:cs="Arial"/>
+          <w:kern w:val="24"/>
+          <w:lang w:val="en-US"/>
+        </w:rPr>
+        <w:t>uVision</w:t>
+      </w:r>
+      <w:proofErr w:type="spellEnd"/>
+      <w:r>
+        <w:rPr>
+          <w:rFonts w:asciiTheme="minorHAnsi" w:hAnsiTheme="minorHAnsi" w:cs="Arial"/>
+          <w:kern w:val="24"/>
+          <w:lang w:val="en-US"/>
+        </w:rPr>
+        <w:t xml:space="preserve"> for this course</w:t>
       </w:r>
       <w:r>
         <w:t>.</w:t>
@@ -5038,23 +5397,25 @@
           <w:kern w:val="24"/>
           <w:lang w:val="en-US"/>
         </w:rPr>
-        <w:t>Check each label (Reset_Handler, AGAIN, Loop and Loop1)</w:t>
-      </w:r>
+        <w:t>Check each label (</w:t>
+      </w:r>
+      <w:proofErr w:type="spellStart"/>
       <w:r>
         <w:rPr>
           <w:rFonts w:asciiTheme="minorHAnsi" w:hAnsiTheme="minorHAnsi" w:cs="Arial"/>
           <w:kern w:val="24"/>
           <w:lang w:val="en-US"/>
         </w:rPr>
-        <w:t xml:space="preserve"> and </w:t>
-      </w:r>
+        <w:t>Reset_Handler</w:t>
+      </w:r>
+      <w:proofErr w:type="spellEnd"/>
       <w:r>
         <w:rPr>
           <w:rFonts w:asciiTheme="minorHAnsi" w:hAnsiTheme="minorHAnsi" w:cs="Arial"/>
           <w:kern w:val="24"/>
           <w:lang w:val="en-US"/>
         </w:rPr>
-        <w:t>study the</w:t>
+        <w:t>, AGAIN, Loop and Loop1)</w:t>
       </w:r>
       <w:r>
         <w:rPr>
@@ -5062,7 +5423,7 @@
           <w:kern w:val="24"/>
           <w:lang w:val="en-US"/>
         </w:rPr>
-        <w:t xml:space="preserve"> corresponding code. Note the register calling convention </w:t>
+        <w:t xml:space="preserve"> and </w:t>
       </w:r>
       <w:r>
         <w:rPr>
@@ -5070,7 +5431,7 @@
           <w:kern w:val="24"/>
           <w:lang w:val="en-US"/>
         </w:rPr>
-        <w:t>and</w:t>
+        <w:t>study the</w:t>
       </w:r>
       <w:r>
         <w:rPr>
@@ -5078,7 +5439,7 @@
           <w:kern w:val="24"/>
           <w:lang w:val="en-US"/>
         </w:rPr>
-        <w:t xml:space="preserve"> how the </w:t>
+        <w:t xml:space="preserve"> corresponding code. Note the register calling convention </w:t>
       </w:r>
       <w:r>
         <w:rPr>
@@ -5086,7 +5447,7 @@
           <w:kern w:val="24"/>
           <w:lang w:val="en-US"/>
         </w:rPr>
-        <w:t>instruction</w:t>
+        <w:t>and</w:t>
       </w:r>
       <w:r>
         <w:rPr>
@@ -5094,41 +5455,41 @@
           <w:kern w:val="24"/>
           <w:lang w:val="en-US"/>
         </w:rPr>
-        <w:t>s are used.</w:t>
-      </w:r>
-    </w:p>
-    <w:p>
-      <w:pPr>
-        <w:spacing w:before="200" w:after="200" w:line="276" w:lineRule="auto"/>
+        <w:t xml:space="preserve"> how the </w:t>
+      </w:r>
+      <w:r>
         <w:rPr>
           <w:rFonts w:asciiTheme="minorHAnsi" w:hAnsiTheme="minorHAnsi" w:cs="Arial"/>
           <w:kern w:val="24"/>
           <w:lang w:val="en-US"/>
         </w:rPr>
-      </w:pPr>
+        <w:t>instruction</w:t>
+      </w:r>
       <w:r>
         <w:rPr>
           <w:rFonts w:asciiTheme="minorHAnsi" w:hAnsiTheme="minorHAnsi" w:cs="Arial"/>
           <w:kern w:val="24"/>
           <w:lang w:val="en-US"/>
         </w:rPr>
-        <w:t>Once you have created/added</w:t>
-      </w:r>
-      <w:r>
+        <w:t>s are used.</w:t>
+      </w:r>
+    </w:p>
+    <w:p>
+      <w:pPr>
+        <w:spacing w:before="200" w:after="200" w:line="276" w:lineRule="auto"/>
         <w:rPr>
           <w:rFonts w:asciiTheme="minorHAnsi" w:hAnsiTheme="minorHAnsi" w:cs="Arial"/>
           <w:kern w:val="24"/>
           <w:lang w:val="en-US"/>
         </w:rPr>
-        <w:t xml:space="preserve"> </w:t>
-      </w:r>
+      </w:pPr>
       <w:r>
         <w:rPr>
           <w:rFonts w:asciiTheme="minorHAnsi" w:hAnsiTheme="minorHAnsi" w:cs="Arial"/>
           <w:kern w:val="24"/>
           <w:lang w:val="en-US"/>
         </w:rPr>
-        <w:t>an assembly program</w:t>
+        <w:t>Once you have created/added</w:t>
       </w:r>
       <w:r>
         <w:rPr>
@@ -5136,7 +5497,7 @@
           <w:kern w:val="24"/>
           <w:lang w:val="en-US"/>
         </w:rPr>
-        <w:t xml:space="preserve"> (please see Section 3.4 in the getting Started Guide)</w:t>
+        <w:t xml:space="preserve"> </w:t>
       </w:r>
       <w:r>
         <w:rPr>
@@ -5144,7 +5505,7 @@
           <w:kern w:val="24"/>
           <w:lang w:val="en-US"/>
         </w:rPr>
-        <w:t xml:space="preserve">, </w:t>
+        <w:t>an assembly program</w:t>
       </w:r>
       <w:r>
         <w:rPr>
@@ -5152,7 +5513,7 @@
           <w:kern w:val="24"/>
           <w:lang w:val="en-US"/>
         </w:rPr>
-        <w:t>compile it into .hex file</w:t>
+        <w:t xml:space="preserve"> (please see Section 3.4 in the getting Started Guide)</w:t>
       </w:r>
       <w:r>
         <w:rPr>
@@ -5160,7 +5521,7 @@
           <w:kern w:val="24"/>
           <w:lang w:val="en-US"/>
         </w:rPr>
-        <w:t xml:space="preserve"> (please see Section 3.</w:t>
+        <w:t xml:space="preserve">, </w:t>
       </w:r>
       <w:r>
         <w:rPr>
@@ -5168,7 +5529,7 @@
           <w:kern w:val="24"/>
           <w:lang w:val="en-US"/>
         </w:rPr>
-        <w:t>5</w:t>
+        <w:t>compile it into .hex file</w:t>
       </w:r>
       <w:r>
         <w:rPr>
@@ -5176,7 +5537,7 @@
           <w:kern w:val="24"/>
           <w:lang w:val="en-US"/>
         </w:rPr>
-        <w:t xml:space="preserve"> in the getting Started Guide)</w:t>
+        <w:t xml:space="preserve"> (please see Section 3.</w:t>
       </w:r>
       <w:r>
         <w:rPr>
@@ -5184,6 +5545,22 @@
           <w:kern w:val="24"/>
           <w:lang w:val="en-US"/>
         </w:rPr>
+        <w:t>5</w:t>
+      </w:r>
+      <w:r>
+        <w:rPr>
+          <w:rFonts w:asciiTheme="minorHAnsi" w:hAnsiTheme="minorHAnsi" w:cs="Arial"/>
+          <w:kern w:val="24"/>
+          <w:lang w:val="en-US"/>
+        </w:rPr>
+        <w:t xml:space="preserve"> in the getting Started Guide)</w:t>
+      </w:r>
+      <w:r>
+        <w:rPr>
+          <w:rFonts w:asciiTheme="minorHAnsi" w:hAnsiTheme="minorHAnsi" w:cs="Arial"/>
+          <w:kern w:val="24"/>
+          <w:lang w:val="en-US"/>
+        </w:rPr>
         <w:t>.</w:t>
       </w:r>
     </w:p>
@@ -5218,6 +5595,7 @@
         </w:rPr>
         <w:t xml:space="preserve"> provided a TCL script that can be used for the post-implementation flow. This script, </w:t>
       </w:r>
+      <w:proofErr w:type="spellStart"/>
       <w:r>
         <w:rPr>
           <w:b/>
@@ -5229,13 +5607,31 @@
         </w:rPr>
         <w:t>update_bitstream.tcl</w:t>
       </w:r>
+      <w:proofErr w:type="spellEnd"/>
       <w:r>
         <w:rPr>
           <w:color w:val="auto"/>
           <w:szCs w:val="24"/>
         </w:rPr>
-        <w:t xml:space="preserve">, can be called from the Vivado TCL console and it will generate a new bitstream file, </w:t>
-      </w:r>
+        <w:t xml:space="preserve">, can be called from the </w:t>
+      </w:r>
+      <w:proofErr w:type="spellStart"/>
+      <w:r>
+        <w:rPr>
+          <w:color w:val="auto"/>
+          <w:szCs w:val="24"/>
+        </w:rPr>
+        <w:t>Vivado</w:t>
+      </w:r>
+      <w:proofErr w:type="spellEnd"/>
+      <w:r>
+        <w:rPr>
+          <w:color w:val="auto"/>
+          <w:szCs w:val="24"/>
+        </w:rPr>
+        <w:t xml:space="preserve"> TCL console and it will generate a new bitstream file, </w:t>
+      </w:r>
+      <w:proofErr w:type="spellStart"/>
       <w:r>
         <w:rPr>
           <w:b/>
@@ -5247,6 +5643,7 @@
         </w:rPr>
         <w:t>reflash.bit</w:t>
       </w:r>
+      <w:proofErr w:type="spellEnd"/>
       <w:r>
         <w:rPr>
           <w:color w:val="auto"/>
@@ -5272,6 +5669,7 @@
         </w:rPr>
         <w:t xml:space="preserve">A valid data file named </w:t>
       </w:r>
+      <w:proofErr w:type="spellStart"/>
       <w:r>
         <w:rPr>
           <w:b/>
@@ -5280,6 +5678,7 @@
         </w:rPr>
         <w:t>code.hex</w:t>
       </w:r>
+      <w:proofErr w:type="spellEnd"/>
       <w:r>
         <w:rPr>
           <w:color w:val="auto"/>
@@ -5304,6 +5703,7 @@
         </w:rPr>
         <w:t xml:space="preserve">An up-to-date bitstream file called </w:t>
       </w:r>
+      <w:proofErr w:type="spellStart"/>
       <w:r>
         <w:rPr>
           <w:b/>
@@ -5312,6 +5712,7 @@
         </w:rPr>
         <w:t>AHBLITE_SYS.bit</w:t>
       </w:r>
+      <w:proofErr w:type="spellEnd"/>
       <w:r>
         <w:rPr>
           <w:color w:val="auto"/>
@@ -5322,7 +5723,21 @@
         <w:rPr>
           <w:color w:val="auto"/>
         </w:rPr>
-        <w:t xml:space="preserve"> This file is generated by Vivado using “Generate bitstream” option.</w:t>
+        <w:t xml:space="preserve"> This file is generated by </w:t>
+      </w:r>
+      <w:proofErr w:type="spellStart"/>
+      <w:r>
+        <w:rPr>
+          <w:color w:val="auto"/>
+        </w:rPr>
+        <w:t>Vivado</w:t>
+      </w:r>
+      <w:proofErr w:type="spellEnd"/>
+      <w:r>
+        <w:rPr>
+          <w:color w:val="auto"/>
+        </w:rPr>
+        <w:t xml:space="preserve"> using “Generate bitstream” option.</w:t>
       </w:r>
     </w:p>
     <w:p>
@@ -5340,7 +5755,21 @@
         <w:rPr>
           <w:color w:val="auto"/>
         </w:rPr>
-        <w:t>The implemented design is open in Vivado.</w:t>
+        <w:t xml:space="preserve">The implemented design is open in </w:t>
+      </w:r>
+      <w:proofErr w:type="spellStart"/>
+      <w:r>
+        <w:rPr>
+          <w:color w:val="auto"/>
+        </w:rPr>
+        <w:t>Vivado</w:t>
+      </w:r>
+      <w:proofErr w:type="spellEnd"/>
+      <w:r>
+        <w:rPr>
+          <w:color w:val="auto"/>
+        </w:rPr>
+        <w:t>.</w:t>
       </w:r>
     </w:p>
     <w:p>
@@ -5360,6 +5789,7 @@
         </w:rPr>
         <w:t xml:space="preserve">Both parts of the script, </w:t>
       </w:r>
+      <w:proofErr w:type="spellStart"/>
       <w:r>
         <w:rPr>
           <w:b/>
@@ -5370,12 +5800,14 @@
         </w:rPr>
         <w:t>update_bitstream.tcl</w:t>
       </w:r>
+      <w:proofErr w:type="spellEnd"/>
       <w:r>
         <w:rPr>
           <w:color w:val="auto"/>
         </w:rPr>
         <w:t xml:space="preserve"> and </w:t>
       </w:r>
+      <w:proofErr w:type="spellStart"/>
       <w:r>
         <w:rPr>
           <w:b/>
@@ -5386,6 +5818,7 @@
         </w:rPr>
         <w:t>update_bitstream_header.tcl</w:t>
       </w:r>
+      <w:proofErr w:type="spellEnd"/>
       <w:r>
         <w:rPr>
           <w:color w:val="auto"/>
@@ -5395,16 +5828,121 @@
     </w:p>
     <w:p>
       <w:pPr>
-        <w:rPr>
+        <w:shd w:val="clear" w:color="auto" w:fill="FBE4D5" w:themeFill="accent2" w:themeFillTint="33"/>
+        <w:rPr>
+          <w:b/>
+          <w:bCs/>
           <w:color w:val="auto"/>
         </w:rPr>
       </w:pPr>
       <w:r>
         <w:rPr>
+          <w:b/>
+          <w:bCs/>
           <w:color w:val="auto"/>
         </w:rPr>
+        <w:t xml:space="preserve">Note: </w:t>
+      </w:r>
+      <w:r>
+        <w:rPr>
+          <w:b/>
+          <w:bCs/>
+          <w:color w:val="auto"/>
+        </w:rPr>
+        <w:t>The TCL s</w:t>
+      </w:r>
+      <w:r>
+        <w:rPr>
+          <w:b/>
+          <w:bCs/>
+          <w:color w:val="auto"/>
+        </w:rPr>
+        <w:t>cript</w:t>
+      </w:r>
+      <w:r>
+        <w:rPr>
+          <w:b/>
+          <w:bCs/>
+          <w:color w:val="auto"/>
+        </w:rPr>
+        <w:t xml:space="preserve"> were tested on </w:t>
+      </w:r>
+      <w:proofErr w:type="spellStart"/>
+      <w:r>
+        <w:rPr>
+          <w:b/>
+          <w:bCs/>
+          <w:color w:val="auto"/>
+        </w:rPr>
+        <w:t>Vivado</w:t>
+      </w:r>
+      <w:proofErr w:type="spellEnd"/>
+      <w:r>
+        <w:rPr>
+          <w:b/>
+          <w:bCs/>
+          <w:color w:val="auto"/>
+        </w:rPr>
+        <w:t xml:space="preserve"> released in 2019. </w:t>
+      </w:r>
+      <w:r>
+        <w:rPr>
+          <w:b/>
+          <w:bCs/>
+          <w:color w:val="auto"/>
+        </w:rPr>
+        <w:t xml:space="preserve">We cannot guarantee that it will work for other versions of </w:t>
+      </w:r>
+      <w:proofErr w:type="spellStart"/>
+      <w:r>
+        <w:rPr>
+          <w:b/>
+          <w:bCs/>
+          <w:color w:val="auto"/>
+        </w:rPr>
+        <w:t>Vivado</w:t>
+      </w:r>
+      <w:proofErr w:type="spellEnd"/>
+      <w:r>
+        <w:rPr>
+          <w:b/>
+          <w:bCs/>
+          <w:color w:val="auto"/>
+        </w:rPr>
+        <w:t xml:space="preserve">. If it does not work, you may need to modify the TCL script, or synthesize the code manually each time </w:t>
+      </w:r>
+      <w:proofErr w:type="spellStart"/>
+      <w:r>
+        <w:rPr>
+          <w:b/>
+          <w:bCs/>
+          <w:color w:val="auto"/>
+        </w:rPr>
+        <w:t>code.hex</w:t>
+      </w:r>
+      <w:proofErr w:type="spellEnd"/>
+      <w:r>
+        <w:rPr>
+          <w:b/>
+          <w:bCs/>
+          <w:color w:val="auto"/>
+        </w:rPr>
+        <w:t xml:space="preserve"> is updated. </w:t>
+      </w:r>
+    </w:p>
+    <w:p>
+      <w:pPr>
+        <w:rPr>
+          <w:color w:val="auto"/>
+        </w:rPr>
+      </w:pPr>
+      <w:r>
+        <w:rPr>
+          <w:color w:val="auto"/>
+        </w:rPr>
         <w:t xml:space="preserve">On the </w:t>
       </w:r>
+      <w:proofErr w:type="spellStart"/>
       <w:r>
         <w:rPr>
           <w:i/>
@@ -5413,25 +5951,41 @@
         </w:rPr>
         <w:t>Tcl</w:t>
       </w:r>
+      <w:proofErr w:type="spellEnd"/>
       <w:r>
         <w:rPr>
           <w:color w:val="auto"/>
         </w:rPr>
-        <w:t xml:space="preserve"> Console Ensure you are in the Vivado working directory</w:t>
-      </w:r>
-    </w:p>
-    <w:p>
-      <w:pPr>
+        <w:t xml:space="preserve"> Console Ensure you are in the </w:t>
+      </w:r>
+      <w:proofErr w:type="spellStart"/>
+      <w:r>
         <w:rPr>
           <w:color w:val="auto"/>
         </w:rPr>
-      </w:pPr>
+        <w:t>Vivado</w:t>
+      </w:r>
+      <w:proofErr w:type="spellEnd"/>
       <w:r>
         <w:rPr>
           <w:color w:val="auto"/>
         </w:rPr>
+        <w:t xml:space="preserve"> working directory</w:t>
+      </w:r>
+    </w:p>
+    <w:p>
+      <w:pPr>
+        <w:rPr>
+          <w:color w:val="auto"/>
+        </w:rPr>
+      </w:pPr>
+      <w:r>
+        <w:rPr>
+          <w:color w:val="auto"/>
+        </w:rPr>
         <w:t xml:space="preserve">The command “source </w:t>
       </w:r>
+      <w:proofErr w:type="spellStart"/>
       <w:r>
         <w:rPr>
           <w:b/>
@@ -5442,6 +5996,7 @@
         </w:rPr>
         <w:t>update_bitstream.tcl</w:t>
       </w:r>
+      <w:proofErr w:type="spellEnd"/>
       <w:r>
         <w:rPr>
           <w:color w:val="auto"/>
@@ -5457,8 +6012,16 @@
         <w:rPr>
           <w:color w:val="auto"/>
         </w:rPr>
-        <w:t>source update_bitstream.tcl</w:t>
-      </w:r>
+        <w:t xml:space="preserve">source </w:t>
+      </w:r>
+      <w:proofErr w:type="spellStart"/>
+      <w:r>
+        <w:rPr>
+          <w:color w:val="auto"/>
+        </w:rPr>
+        <w:t>update_bitstream.tcl</w:t>
+      </w:r>
+      <w:proofErr w:type="spellEnd"/>
     </w:p>
     <w:p>
       <w:pPr>
@@ -5489,6 +6052,7 @@
         </w:rPr>
         <w:t xml:space="preserve"> </w:t>
       </w:r>
+      <w:proofErr w:type="spellStart"/>
       <w:r>
         <w:rPr>
           <w:b/>
@@ -5499,6 +6063,7 @@
         </w:rPr>
         <w:t>reflash.bit</w:t>
       </w:r>
+      <w:proofErr w:type="spellEnd"/>
       <w:r>
         <w:rPr>
           <w:color w:val="auto"/>
@@ -5552,6 +6117,7 @@
         </w:rPr>
         <w:t xml:space="preserve"> generated </w:t>
       </w:r>
+      <w:proofErr w:type="spellStart"/>
       <w:r>
         <w:rPr>
           <w:b/>
@@ -5562,11 +6128,26 @@
         </w:rPr>
         <w:t>reflash.bit</w:t>
       </w:r>
+      <w:proofErr w:type="spellEnd"/>
       <w:r>
         <w:rPr>
           <w:color w:val="auto"/>
         </w:rPr>
-        <w:t xml:space="preserve"> file. After reset, on the Basys 3 controlled by button </w:t>
+        <w:t xml:space="preserve"> file. After reset, on the </w:t>
+      </w:r>
+      <w:proofErr w:type="spellStart"/>
+      <w:r>
+        <w:rPr>
+          <w:color w:val="auto"/>
+        </w:rPr>
+        <w:t>Basys</w:t>
+      </w:r>
+      <w:proofErr w:type="spellEnd"/>
+      <w:r>
+        <w:rPr>
+          <w:color w:val="auto"/>
+        </w:rPr>
+        <w:t xml:space="preserve"> 3 controlled by button </w:t>
       </w:r>
       <w:r>
         <w:rPr>
@@ -5609,6 +6190,7 @@
       <w:r>
         <w:t xml:space="preserve">Before downloading the hardware to the FPGA, we can use hardware simulation tools to </w:t>
       </w:r>
+      <w:proofErr w:type="spellStart"/>
       <w:r>
         <w:t>analy</w:t>
       </w:r>
@@ -5618,6 +6200,7 @@
       <w:r>
         <w:t>e</w:t>
       </w:r>
+      <w:proofErr w:type="spellEnd"/>
       <w:r>
         <w:t xml:space="preserve"> the system </w:t>
       </w:r>
@@ -5625,7 +6208,31 @@
         <w:t>behaviour</w:t>
       </w:r>
       <w:r>
-        <w:t>, such as MentorGraphic ModelSim and Xilinx Isim.</w:t>
+        <w:t xml:space="preserve">, such as </w:t>
+      </w:r>
+      <w:proofErr w:type="spellStart"/>
+      <w:r>
+        <w:t>MentorGraphic</w:t>
+      </w:r>
+      <w:proofErr w:type="spellEnd"/>
+      <w:r>
+        <w:t xml:space="preserve"> </w:t>
+      </w:r>
+      <w:proofErr w:type="spellStart"/>
+      <w:r>
+        <w:t>ModelSim</w:t>
+      </w:r>
+      <w:proofErr w:type="spellEnd"/>
+      <w:r>
+        <w:t xml:space="preserve"> and Xilinx </w:t>
+      </w:r>
+      <w:proofErr w:type="spellStart"/>
+      <w:r>
+        <w:t>Isim</w:t>
+      </w:r>
+      <w:proofErr w:type="spellEnd"/>
+      <w:r>
+        <w:t>.</w:t>
       </w:r>
     </w:p>
     <w:p>
@@ -5640,6 +6247,7 @@
         </w:rPr>
         <w:t xml:space="preserve">The simulation tool allows you to </w:t>
       </w:r>
+      <w:proofErr w:type="spellStart"/>
       <w:r>
         <w:rPr>
           <w:szCs w:val="24"/>
@@ -5658,6 +6266,7 @@
         </w:rPr>
         <w:t>e</w:t>
       </w:r>
+      <w:proofErr w:type="spellEnd"/>
       <w:r>
         <w:rPr>
           <w:szCs w:val="24"/>
@@ -5878,6 +6487,7 @@
         </w:rPr>
         <w:t xml:space="preserve">After the FPGA is configured, the live signals can be sampled and </w:t>
       </w:r>
+      <w:proofErr w:type="spellStart"/>
       <w:r>
         <w:rPr>
           <w:szCs w:val="24"/>
@@ -5896,6 +6506,7 @@
         </w:rPr>
         <w:t>ed</w:t>
       </w:r>
+      <w:proofErr w:type="spellEnd"/>
       <w:r>
         <w:rPr>
           <w:szCs w:val="24"/>
@@ -5913,21 +6524,50 @@
         <w:rPr>
           <w:szCs w:val="24"/>
         </w:rPr>
-        <w:t>To sample the signals at run-time, on-chip debugging tools are required, for example, ChipScope from X</w:t>
-      </w:r>
-      <w:r>
-        <w:rPr>
-          <w:szCs w:val="24"/>
-        </w:rPr>
-        <w:t>ilinx and SignalTap from Altera.</w:t>
-      </w:r>
-    </w:p>
-    <w:p>
-      <w:pPr>
-        <w:rPr>
-          <w:szCs w:val="24"/>
-        </w:rPr>
-      </w:pPr>
+        <w:t xml:space="preserve">To sample the signals at run-time, on-chip debugging tools are required, for example, </w:t>
+      </w:r>
+      <w:proofErr w:type="spellStart"/>
+      <w:r>
+        <w:rPr>
+          <w:szCs w:val="24"/>
+        </w:rPr>
+        <w:t>ChipScope</w:t>
+      </w:r>
+      <w:proofErr w:type="spellEnd"/>
+      <w:r>
+        <w:rPr>
+          <w:szCs w:val="24"/>
+        </w:rPr>
+        <w:t xml:space="preserve"> from X</w:t>
+      </w:r>
+      <w:r>
+        <w:rPr>
+          <w:szCs w:val="24"/>
+        </w:rPr>
+        <w:t xml:space="preserve">ilinx and </w:t>
+      </w:r>
+      <w:proofErr w:type="spellStart"/>
+      <w:r>
+        <w:rPr>
+          <w:szCs w:val="24"/>
+        </w:rPr>
+        <w:t>SignalTap</w:t>
+      </w:r>
+      <w:proofErr w:type="spellEnd"/>
+      <w:r>
+        <w:rPr>
+          <w:szCs w:val="24"/>
+        </w:rPr>
+        <w:t xml:space="preserve"> from Altera.</w:t>
+      </w:r>
+    </w:p>
+    <w:p>
+      <w:pPr>
+        <w:rPr>
+          <w:szCs w:val="24"/>
+        </w:rPr>
+      </w:pPr>
+      <w:proofErr w:type="spellStart"/>
       <w:r>
         <w:rPr>
           <w:szCs w:val="24"/>
@@ -5946,6 +6586,7 @@
         </w:rPr>
         <w:t>e</w:t>
       </w:r>
+      <w:proofErr w:type="spellEnd"/>
       <w:r>
         <w:rPr>
           <w:szCs w:val="24"/>
@@ -6248,7 +6889,7 @@
 </file>
 
 <file path=word/endnotes.xml><?xml version="1.0" encoding="utf-8"?>
-<w:endnotes xmlns:wpc="http://schemas.microsoft.com/office/word/2010/wordprocessingCanvas" xmlns:cx="http://schemas.microsoft.com/office/drawing/2014/chartex" xmlns:cx1="http://schemas.microsoft.com/office/drawing/2015/9/8/chartex" xmlns:cx2="http://schemas.microsoft.com/office/drawing/2015/10/21/chartex" xmlns:cx3="http://schemas.microsoft.com/office/drawing/2016/5/9/chartex" xmlns:cx4="http://schemas.microsoft.com/office/drawing/2016/5/10/chartex" xmlns:cx5="http://schemas.microsoft.com/office/drawing/2016/5/11/chartex" xmlns:cx6="http://schemas.microsoft.com/office/drawing/2016/5/12/chartex" xmlns:cx7="http://schemas.microsoft.com/office/drawing/2016/5/13/chartex" xmlns:cx8="http://schemas.microsoft.com/office/drawing/2016/5/14/chartex" xmlns:mc="http://schemas.openxmlformats.org/markup-compatibility/2006" xmlns:aink="http://schemas.microsoft.com/office/drawing/2016/ink" xmlns:am3d="http://schemas.microsoft.com/office/drawing/2017/model3d" xmlns:o="urn:schemas-microsoft-com:office:office" xmlns:r="http://schemas.openxmlformats.org/officeDocument/2006/relationships" xmlns:m="http://schemas.openxmlformats.org/officeDocument/2006/math" xmlns:v="urn:schemas-microsoft-com:vml" xmlns:wp14="http://schemas.microsoft.com/office/word/2010/wordprocessingDrawing" xmlns:wp="http://schemas.openxmlformats.org/drawingml/2006/wordprocessingDrawing" xmlns:w10="urn:schemas-microsoft-com:office:word" xmlns:w="http://schemas.openxmlformats.org/wordprocessingml/2006/main" xmlns:w14="http://schemas.microsoft.com/office/word/2010/wordml" xmlns:w15="http://schemas.microsoft.com/office/word/2012/wordml" xmlns:w16cex="http://schemas.microsoft.com/office/word/2018/wordml/cex" xmlns:w16cid="http://schemas.microsoft.com/office/word/2016/wordml/cid" xmlns:w16="http://schemas.microsoft.com/office/word/2018/wordml" xmlns:w16sdtdh="http://schemas.microsoft.com/office/word/2020/wordml/sdtdatahash" xmlns:w16se="http://schemas.microsoft.com/office/word/2015/wordml/symex" xmlns:wpg="http://schemas.microsoft.com/office/word/2010/wordprocessingGroup" xmlns:wpi="http://schemas.microsoft.com/office/word/2010/wordprocessingInk" xmlns:wne="http://schemas.microsoft.com/office/word/2006/wordml" xmlns:wps="http://schemas.microsoft.com/office/word/2010/wordprocessingShape" mc:Ignorable="w14 w15 w16se w16cid w16 w16cex w16sdtdh wp14">
+<w:endnotes xmlns:wpc="http://schemas.microsoft.com/office/word/2010/wordprocessingCanvas" xmlns:cx="http://schemas.microsoft.com/office/drawing/2014/chartex" xmlns:cx1="http://schemas.microsoft.com/office/drawing/2015/9/8/chartex" xmlns:cx2="http://schemas.microsoft.com/office/drawing/2015/10/21/chartex" xmlns:cx3="http://schemas.microsoft.com/office/drawing/2016/5/9/chartex" xmlns:cx4="http://schemas.microsoft.com/office/drawing/2016/5/10/chartex" xmlns:cx5="http://schemas.microsoft.com/office/drawing/2016/5/11/chartex" xmlns:cx6="http://schemas.microsoft.com/office/drawing/2016/5/12/chartex" xmlns:cx7="http://schemas.microsoft.com/office/drawing/2016/5/13/chartex" xmlns:cx8="http://schemas.microsoft.com/office/drawing/2016/5/14/chartex" xmlns:mc="http://schemas.openxmlformats.org/markup-compatibility/2006" xmlns:aink="http://schemas.microsoft.com/office/drawing/2016/ink" xmlns:am3d="http://schemas.microsoft.com/office/drawing/2017/model3d" xmlns:o="urn:schemas-microsoft-com:office:office" xmlns:oel="http://schemas.microsoft.com/office/2019/extlst" xmlns:r="http://schemas.openxmlformats.org/officeDocument/2006/relationships" xmlns:m="http://schemas.openxmlformats.org/officeDocument/2006/math" xmlns:v="urn:schemas-microsoft-com:vml" xmlns:wp14="http://schemas.microsoft.com/office/word/2010/wordprocessingDrawing" xmlns:wp="http://schemas.openxmlformats.org/drawingml/2006/wordprocessingDrawing" xmlns:w10="urn:schemas-microsoft-com:office:word" xmlns:w="http://schemas.openxmlformats.org/wordprocessingml/2006/main" xmlns:w14="http://schemas.microsoft.com/office/word/2010/wordml" xmlns:w15="http://schemas.microsoft.com/office/word/2012/wordml" xmlns:w16cex="http://schemas.microsoft.com/office/word/2018/wordml/cex" xmlns:w16cid="http://schemas.microsoft.com/office/word/2016/wordml/cid" xmlns:w16="http://schemas.microsoft.com/office/word/2018/wordml" xmlns:w16sdtdh="http://schemas.microsoft.com/office/word/2020/wordml/sdtdatahash" xmlns:w16se="http://schemas.microsoft.com/office/word/2015/wordml/symex" xmlns:wpg="http://schemas.microsoft.com/office/word/2010/wordprocessingGroup" xmlns:wpi="http://schemas.microsoft.com/office/word/2010/wordprocessingInk" xmlns:wne="http://schemas.microsoft.com/office/word/2006/wordml" xmlns:wps="http://schemas.microsoft.com/office/word/2010/wordprocessingShape" mc:Ignorable="w14 w15 w16se w16cid w16 w16cex w16sdtdh wp14">
   <w:endnote w:type="separator" w:id="-1">
     <w:p>
       <w:pPr>
@@ -6273,7 +6914,7 @@
 </file>
 
 <file path=word/footer1.xml><?xml version="1.0" encoding="utf-8"?>
-<w:ftr xmlns:wpc="http://schemas.microsoft.com/office/word/2010/wordprocessingCanvas" xmlns:cx="http://schemas.microsoft.com/office/drawing/2014/chartex" xmlns:cx1="http://schemas.microsoft.com/office/drawing/2015/9/8/chartex" xmlns:cx2="http://schemas.microsoft.com/office/drawing/2015/10/21/chartex" xmlns:cx3="http://schemas.microsoft.com/office/drawing/2016/5/9/chartex" xmlns:cx4="http://schemas.microsoft.com/office/drawing/2016/5/10/chartex" xmlns:cx5="http://schemas.microsoft.com/office/drawing/2016/5/11/chartex" xmlns:cx6="http://schemas.microsoft.com/office/drawing/2016/5/12/chartex" xmlns:cx7="http://schemas.microsoft.com/office/drawing/2016/5/13/chartex" xmlns:cx8="http://schemas.microsoft.com/office/drawing/2016/5/14/chartex" xmlns:mc="http://schemas.openxmlformats.org/markup-compatibility/2006" xmlns:aink="http://schemas.microsoft.com/office/drawing/2016/ink" xmlns:am3d="http://schemas.microsoft.com/office/drawing/2017/model3d" xmlns:o="urn:schemas-microsoft-com:office:office" xmlns:r="http://schemas.openxmlformats.org/officeDocument/2006/relationships" xmlns:m="http://schemas.openxmlformats.org/officeDocument/2006/math" xmlns:v="urn:schemas-microsoft-com:vml" xmlns:wp14="http://schemas.microsoft.com/office/word/2010/wordprocessingDrawing" xmlns:wp="http://schemas.openxmlformats.org/drawingml/2006/wordprocessingDrawing" xmlns:w10="urn:schemas-microsoft-com:office:word" xmlns:w="http://schemas.openxmlformats.org/wordprocessingml/2006/main" xmlns:w14="http://schemas.microsoft.com/office/word/2010/wordml" xmlns:w15="http://schemas.microsoft.com/office/word/2012/wordml" xmlns:w16cex="http://schemas.microsoft.com/office/word/2018/wordml/cex" xmlns:w16cid="http://schemas.microsoft.com/office/word/2016/wordml/cid" xmlns:w16="http://schemas.microsoft.com/office/word/2018/wordml" xmlns:w16sdtdh="http://schemas.microsoft.com/office/word/2020/wordml/sdtdatahash" xmlns:w16se="http://schemas.microsoft.com/office/word/2015/wordml/symex" xmlns:wpg="http://schemas.microsoft.com/office/word/2010/wordprocessingGroup" xmlns:wpi="http://schemas.microsoft.com/office/word/2010/wordprocessingInk" xmlns:wne="http://schemas.microsoft.com/office/word/2006/wordml" xmlns:wps="http://schemas.microsoft.com/office/word/2010/wordprocessingShape" mc:Ignorable="w14 w15 w16se w16cid w16 w16cex w16sdtdh wp14">
+<w:ftr xmlns:wpc="http://schemas.microsoft.com/office/word/2010/wordprocessingCanvas" xmlns:cx="http://schemas.microsoft.com/office/drawing/2014/chartex" xmlns:cx1="http://schemas.microsoft.com/office/drawing/2015/9/8/chartex" xmlns:cx2="http://schemas.microsoft.com/office/drawing/2015/10/21/chartex" xmlns:cx3="http://schemas.microsoft.com/office/drawing/2016/5/9/chartex" xmlns:cx4="http://schemas.microsoft.com/office/drawing/2016/5/10/chartex" xmlns:cx5="http://schemas.microsoft.com/office/drawing/2016/5/11/chartex" xmlns:cx6="http://schemas.microsoft.com/office/drawing/2016/5/12/chartex" xmlns:cx7="http://schemas.microsoft.com/office/drawing/2016/5/13/chartex" xmlns:cx8="http://schemas.microsoft.com/office/drawing/2016/5/14/chartex" xmlns:mc="http://schemas.openxmlformats.org/markup-compatibility/2006" xmlns:aink="http://schemas.microsoft.com/office/drawing/2016/ink" xmlns:am3d="http://schemas.microsoft.com/office/drawing/2017/model3d" xmlns:o="urn:schemas-microsoft-com:office:office" xmlns:oel="http://schemas.microsoft.com/office/2019/extlst" xmlns:r="http://schemas.openxmlformats.org/officeDocument/2006/relationships" xmlns:m="http://schemas.openxmlformats.org/officeDocument/2006/math" xmlns:v="urn:schemas-microsoft-com:vml" xmlns:wp14="http://schemas.microsoft.com/office/word/2010/wordprocessingDrawing" xmlns:wp="http://schemas.openxmlformats.org/drawingml/2006/wordprocessingDrawing" xmlns:w10="urn:schemas-microsoft-com:office:word" xmlns:w="http://schemas.openxmlformats.org/wordprocessingml/2006/main" xmlns:w14="http://schemas.microsoft.com/office/word/2010/wordml" xmlns:w15="http://schemas.microsoft.com/office/word/2012/wordml" xmlns:w16cex="http://schemas.microsoft.com/office/word/2018/wordml/cex" xmlns:w16cid="http://schemas.microsoft.com/office/word/2016/wordml/cid" xmlns:w16="http://schemas.microsoft.com/office/word/2018/wordml" xmlns:w16sdtdh="http://schemas.microsoft.com/office/word/2020/wordml/sdtdatahash" xmlns:w16se="http://schemas.microsoft.com/office/word/2015/wordml/symex" xmlns:wpg="http://schemas.microsoft.com/office/word/2010/wordprocessingGroup" xmlns:wpi="http://schemas.microsoft.com/office/word/2010/wordprocessingInk" xmlns:wne="http://schemas.microsoft.com/office/word/2006/wordml" xmlns:wps="http://schemas.microsoft.com/office/word/2010/wordprocessingShape" mc:Ignorable="w14 w15 w16se w16cid w16 w16cex w16sdtdh wp14">
   <w:p>
     <w:pPr>
       <w:pStyle w:val="Footer"/>
@@ -6295,7 +6936,7 @@
 </file>
 
 <file path=word/footer2.xml><?xml version="1.0" encoding="utf-8"?>
-<w:ftr xmlns:wpc="http://schemas.microsoft.com/office/word/2010/wordprocessingCanvas" xmlns:cx="http://schemas.microsoft.com/office/drawing/2014/chartex" xmlns:cx1="http://schemas.microsoft.com/office/drawing/2015/9/8/chartex" xmlns:cx2="http://schemas.microsoft.com/office/drawing/2015/10/21/chartex" xmlns:cx3="http://schemas.microsoft.com/office/drawing/2016/5/9/chartex" xmlns:cx4="http://schemas.microsoft.com/office/drawing/2016/5/10/chartex" xmlns:cx5="http://schemas.microsoft.com/office/drawing/2016/5/11/chartex" xmlns:cx6="http://schemas.microsoft.com/office/drawing/2016/5/12/chartex" xmlns:cx7="http://schemas.microsoft.com/office/drawing/2016/5/13/chartex" xmlns:cx8="http://schemas.microsoft.com/office/drawing/2016/5/14/chartex" xmlns:mc="http://schemas.openxmlformats.org/markup-compatibility/2006" xmlns:aink="http://schemas.microsoft.com/office/drawing/2016/ink" xmlns:am3d="http://schemas.microsoft.com/office/drawing/2017/model3d" xmlns:o="urn:schemas-microsoft-com:office:office" xmlns:r="http://schemas.openxmlformats.org/officeDocument/2006/relationships" xmlns:m="http://schemas.openxmlformats.org/officeDocument/2006/math" xmlns:v="urn:schemas-microsoft-com:vml" xmlns:wp14="http://schemas.microsoft.com/office/word/2010/wordprocessingDrawing" xmlns:wp="http://schemas.openxmlformats.org/drawingml/2006/wordprocessingDrawing" xmlns:w10="urn:schemas-microsoft-com:office:word" xmlns:w="http://schemas.openxmlformats.org/wordprocessingml/2006/main" xmlns:w14="http://schemas.microsoft.com/office/word/2010/wordml" xmlns:w15="http://schemas.microsoft.com/office/word/2012/wordml" xmlns:w16cex="http://schemas.microsoft.com/office/word/2018/wordml/cex" xmlns:w16cid="http://schemas.microsoft.com/office/word/2016/wordml/cid" xmlns:w16="http://schemas.microsoft.com/office/word/2018/wordml" xmlns:w16sdtdh="http://schemas.microsoft.com/office/word/2020/wordml/sdtdatahash" xmlns:w16se="http://schemas.microsoft.com/office/word/2015/wordml/symex" xmlns:wpg="http://schemas.microsoft.com/office/word/2010/wordprocessingGroup" xmlns:wpi="http://schemas.microsoft.com/office/word/2010/wordprocessingInk" xmlns:wne="http://schemas.microsoft.com/office/word/2006/wordml" xmlns:wps="http://schemas.microsoft.com/office/word/2010/wordprocessingShape" mc:Ignorable="w14 w15 w16se w16cid w16 w16cex w16sdtdh wp14">
+<w:ftr xmlns:wpc="http://schemas.microsoft.com/office/word/2010/wordprocessingCanvas" xmlns:cx="http://schemas.microsoft.com/office/drawing/2014/chartex" xmlns:cx1="http://schemas.microsoft.com/office/drawing/2015/9/8/chartex" xmlns:cx2="http://schemas.microsoft.com/office/drawing/2015/10/21/chartex" xmlns:cx3="http://schemas.microsoft.com/office/drawing/2016/5/9/chartex" xmlns:cx4="http://schemas.microsoft.com/office/drawing/2016/5/10/chartex" xmlns:cx5="http://schemas.microsoft.com/office/drawing/2016/5/11/chartex" xmlns:cx6="http://schemas.microsoft.com/office/drawing/2016/5/12/chartex" xmlns:cx7="http://schemas.microsoft.com/office/drawing/2016/5/13/chartex" xmlns:cx8="http://schemas.microsoft.com/office/drawing/2016/5/14/chartex" xmlns:mc="http://schemas.openxmlformats.org/markup-compatibility/2006" xmlns:aink="http://schemas.microsoft.com/office/drawing/2016/ink" xmlns:am3d="http://schemas.microsoft.com/office/drawing/2017/model3d" xmlns:o="urn:schemas-microsoft-com:office:office" xmlns:oel="http://schemas.microsoft.com/office/2019/extlst" xmlns:r="http://schemas.openxmlformats.org/officeDocument/2006/relationships" xmlns:m="http://schemas.openxmlformats.org/officeDocument/2006/math" xmlns:v="urn:schemas-microsoft-com:vml" xmlns:wp14="http://schemas.microsoft.com/office/word/2010/wordprocessingDrawing" xmlns:wp="http://schemas.openxmlformats.org/drawingml/2006/wordprocessingDrawing" xmlns:w10="urn:schemas-microsoft-com:office:word" xmlns:w="http://schemas.openxmlformats.org/wordprocessingml/2006/main" xmlns:w14="http://schemas.microsoft.com/office/word/2010/wordml" xmlns:w15="http://schemas.microsoft.com/office/word/2012/wordml" xmlns:w16cex="http://schemas.microsoft.com/office/word/2018/wordml/cex" xmlns:w16cid="http://schemas.microsoft.com/office/word/2016/wordml/cid" xmlns:w16="http://schemas.microsoft.com/office/word/2018/wordml" xmlns:w16sdtdh="http://schemas.microsoft.com/office/word/2020/wordml/sdtdatahash" xmlns:w16se="http://schemas.microsoft.com/office/word/2015/wordml/symex" xmlns:wpg="http://schemas.microsoft.com/office/word/2010/wordprocessingGroup" xmlns:wpi="http://schemas.microsoft.com/office/word/2010/wordprocessingInk" xmlns:wne="http://schemas.microsoft.com/office/word/2006/wordml" xmlns:wps="http://schemas.microsoft.com/office/word/2010/wordprocessingShape" mc:Ignorable="w14 w15 w16se w16cid w16 w16cex w16sdtdh wp14">
   <w:sdt>
     <w:sdtPr>
       <w:id w:val="-552073365"/>
@@ -6327,7 +6968,7 @@
 </file>
 
 <file path=word/footer3.xml><?xml version="1.0" encoding="utf-8"?>
-<w:ftr xmlns:wpc="http://schemas.microsoft.com/office/word/2010/wordprocessingCanvas" xmlns:cx="http://schemas.microsoft.com/office/drawing/2014/chartex" xmlns:cx1="http://schemas.microsoft.com/office/drawing/2015/9/8/chartex" xmlns:cx2="http://schemas.microsoft.com/office/drawing/2015/10/21/chartex" xmlns:cx3="http://schemas.microsoft.com/office/drawing/2016/5/9/chartex" xmlns:cx4="http://schemas.microsoft.com/office/drawing/2016/5/10/chartex" xmlns:cx5="http://schemas.microsoft.com/office/drawing/2016/5/11/chartex" xmlns:cx6="http://schemas.microsoft.com/office/drawing/2016/5/12/chartex" xmlns:cx7="http://schemas.microsoft.com/office/drawing/2016/5/13/chartex" xmlns:cx8="http://schemas.microsoft.com/office/drawing/2016/5/14/chartex" xmlns:mc="http://schemas.openxmlformats.org/markup-compatibility/2006" xmlns:aink="http://schemas.microsoft.com/office/drawing/2016/ink" xmlns:am3d="http://schemas.microsoft.com/office/drawing/2017/model3d" xmlns:o="urn:schemas-microsoft-com:office:office" xmlns:r="http://schemas.openxmlformats.org/officeDocument/2006/relationships" xmlns:m="http://schemas.openxmlformats.org/officeDocument/2006/math" xmlns:v="urn:schemas-microsoft-com:vml" xmlns:wp14="http://schemas.microsoft.com/office/word/2010/wordprocessingDrawing" xmlns:wp="http://schemas.openxmlformats.org/drawingml/2006/wordprocessingDrawing" xmlns:w10="urn:schemas-microsoft-com:office:word" xmlns:w="http://schemas.openxmlformats.org/wordprocessingml/2006/main" xmlns:w14="http://schemas.microsoft.com/office/word/2010/wordml" xmlns:w15="http://schemas.microsoft.com/office/word/2012/wordml" xmlns:w16cex="http://schemas.microsoft.com/office/word/2018/wordml/cex" xmlns:w16cid="http://schemas.microsoft.com/office/word/2016/wordml/cid" xmlns:w16="http://schemas.microsoft.com/office/word/2018/wordml" xmlns:w16sdtdh="http://schemas.microsoft.com/office/word/2020/wordml/sdtdatahash" xmlns:w16se="http://schemas.microsoft.com/office/word/2015/wordml/symex" xmlns:wpg="http://schemas.microsoft.com/office/word/2010/wordprocessingGroup" xmlns:wpi="http://schemas.microsoft.com/office/word/2010/wordprocessingInk" xmlns:wne="http://schemas.microsoft.com/office/word/2006/wordml" xmlns:wps="http://schemas.microsoft.com/office/word/2010/wordprocessingShape" mc:Ignorable="w14 w15 w16se w16cid w16 w16cex w16sdtdh wp14">
+<w:ftr xmlns:wpc="http://schemas.microsoft.com/office/word/2010/wordprocessingCanvas" xmlns:cx="http://schemas.microsoft.com/office/drawing/2014/chartex" xmlns:cx1="http://schemas.microsoft.com/office/drawing/2015/9/8/chartex" xmlns:cx2="http://schemas.microsoft.com/office/drawing/2015/10/21/chartex" xmlns:cx3="http://schemas.microsoft.com/office/drawing/2016/5/9/chartex" xmlns:cx4="http://schemas.microsoft.com/office/drawing/2016/5/10/chartex" xmlns:cx5="http://schemas.microsoft.com/office/drawing/2016/5/11/chartex" xmlns:cx6="http://schemas.microsoft.com/office/drawing/2016/5/12/chartex" xmlns:cx7="http://schemas.microsoft.com/office/drawing/2016/5/13/chartex" xmlns:cx8="http://schemas.microsoft.com/office/drawing/2016/5/14/chartex" xmlns:mc="http://schemas.openxmlformats.org/markup-compatibility/2006" xmlns:aink="http://schemas.microsoft.com/office/drawing/2016/ink" xmlns:am3d="http://schemas.microsoft.com/office/drawing/2017/model3d" xmlns:o="urn:schemas-microsoft-com:office:office" xmlns:oel="http://schemas.microsoft.com/office/2019/extlst" xmlns:r="http://schemas.openxmlformats.org/officeDocument/2006/relationships" xmlns:m="http://schemas.openxmlformats.org/officeDocument/2006/math" xmlns:v="urn:schemas-microsoft-com:vml" xmlns:wp14="http://schemas.microsoft.com/office/word/2010/wordprocessingDrawing" xmlns:wp="http://schemas.openxmlformats.org/drawingml/2006/wordprocessingDrawing" xmlns:w10="urn:schemas-microsoft-com:office:word" xmlns:w="http://schemas.openxmlformats.org/wordprocessingml/2006/main" xmlns:w14="http://schemas.microsoft.com/office/word/2010/wordml" xmlns:w15="http://schemas.microsoft.com/office/word/2012/wordml" xmlns:w16cex="http://schemas.microsoft.com/office/word/2018/wordml/cex" xmlns:w16cid="http://schemas.microsoft.com/office/word/2016/wordml/cid" xmlns:w16="http://schemas.microsoft.com/office/word/2018/wordml" xmlns:w16sdtdh="http://schemas.microsoft.com/office/word/2020/wordml/sdtdatahash" xmlns:w16se="http://schemas.microsoft.com/office/word/2015/wordml/symex" xmlns:wpg="http://schemas.microsoft.com/office/word/2010/wordprocessingGroup" xmlns:wpi="http://schemas.microsoft.com/office/word/2010/wordprocessingInk" xmlns:wne="http://schemas.microsoft.com/office/word/2006/wordml" xmlns:wps="http://schemas.microsoft.com/office/word/2010/wordprocessingShape" mc:Ignorable="w14 w15 w16se w16cid w16 w16cex w16sdtdh wp14">
   <w:sdt>
     <w:sdtPr>
       <w:id w:val="4715308"/>
@@ -6389,7 +7030,7 @@
               <w:rPr>
                 <w:noProof/>
               </w:rPr>
-              <w:t>2021</w:t>
+              <w:t>2022</w:t>
             </w:r>
             <w:r>
               <w:fldChar w:fldCharType="end"/>
@@ -6472,7 +7113,7 @@
 </file>
 
 <file path=word/footnotes.xml><?xml version="1.0" encoding="utf-8"?>
-<w:footnotes xmlns:wpc="http://schemas.microsoft.com/office/word/2010/wordprocessingCanvas" xmlns:cx="http://schemas.microsoft.com/office/drawing/2014/chartex" xmlns:cx1="http://schemas.microsoft.com/office/drawing/2015/9/8/chartex" xmlns:cx2="http://schemas.microsoft.com/office/drawing/2015/10/21/chartex" xmlns:cx3="http://schemas.microsoft.com/office/drawing/2016/5/9/chartex" xmlns:cx4="http://schemas.microsoft.com/office/drawing/2016/5/10/chartex" xmlns:cx5="http://schemas.microsoft.com/office/drawing/2016/5/11/chartex" xmlns:cx6="http://schemas.microsoft.com/office/drawing/2016/5/12/chartex" xmlns:cx7="http://schemas.microsoft.com/office/drawing/2016/5/13/chartex" xmlns:cx8="http://schemas.microsoft.com/office/drawing/2016/5/14/chartex" xmlns:mc="http://schemas.openxmlformats.org/markup-compatibility/2006" xmlns:aink="http://schemas.microsoft.com/office/drawing/2016/ink" xmlns:am3d="http://schemas.microsoft.com/office/drawing/2017/model3d" xmlns:o="urn:schemas-microsoft-com:office:office" xmlns:r="http://schemas.openxmlformats.org/officeDocument/2006/relationships" xmlns:m="http://schemas.openxmlformats.org/officeDocument/2006/math" xmlns:v="urn:schemas-microsoft-com:vml" xmlns:wp14="http://schemas.microsoft.com/office/word/2010/wordprocessingDrawing" xmlns:wp="http://schemas.openxmlformats.org/drawingml/2006/wordprocessingDrawing" xmlns:w10="urn:schemas-microsoft-com:office:word" xmlns:w="http://schemas.openxmlformats.org/wordprocessingml/2006/main" xmlns:w14="http://schemas.microsoft.com/office/word/2010/wordml" xmlns:w15="http://schemas.microsoft.com/office/word/2012/wordml" xmlns:w16cex="http://schemas.microsoft.com/office/word/2018/wordml/cex" xmlns:w16cid="http://schemas.microsoft.com/office/word/2016/wordml/cid" xmlns:w16="http://schemas.microsoft.com/office/word/2018/wordml" xmlns:w16sdtdh="http://schemas.microsoft.com/office/word/2020/wordml/sdtdatahash" xmlns:w16se="http://schemas.microsoft.com/office/word/2015/wordml/symex" xmlns:wpg="http://schemas.microsoft.com/office/word/2010/wordprocessingGroup" xmlns:wpi="http://schemas.microsoft.com/office/word/2010/wordprocessingInk" xmlns:wne="http://schemas.microsoft.com/office/word/2006/wordml" xmlns:wps="http://schemas.microsoft.com/office/word/2010/wordprocessingShape" mc:Ignorable="w14 w15 w16se w16cid w16 w16cex w16sdtdh wp14">
+<w:footnotes xmlns:wpc="http://schemas.microsoft.com/office/word/2010/wordprocessingCanvas" xmlns:cx="http://schemas.microsoft.com/office/drawing/2014/chartex" xmlns:cx1="http://schemas.microsoft.com/office/drawing/2015/9/8/chartex" xmlns:cx2="http://schemas.microsoft.com/office/drawing/2015/10/21/chartex" xmlns:cx3="http://schemas.microsoft.com/office/drawing/2016/5/9/chartex" xmlns:cx4="http://schemas.microsoft.com/office/drawing/2016/5/10/chartex" xmlns:cx5="http://schemas.microsoft.com/office/drawing/2016/5/11/chartex" xmlns:cx6="http://schemas.microsoft.com/office/drawing/2016/5/12/chartex" xmlns:cx7="http://schemas.microsoft.com/office/drawing/2016/5/13/chartex" xmlns:cx8="http://schemas.microsoft.com/office/drawing/2016/5/14/chartex" xmlns:mc="http://schemas.openxmlformats.org/markup-compatibility/2006" xmlns:aink="http://schemas.microsoft.com/office/drawing/2016/ink" xmlns:am3d="http://schemas.microsoft.com/office/drawing/2017/model3d" xmlns:o="urn:schemas-microsoft-com:office:office" xmlns:oel="http://schemas.microsoft.com/office/2019/extlst" xmlns:r="http://schemas.openxmlformats.org/officeDocument/2006/relationships" xmlns:m="http://schemas.openxmlformats.org/officeDocument/2006/math" xmlns:v="urn:schemas-microsoft-com:vml" xmlns:wp14="http://schemas.microsoft.com/office/word/2010/wordprocessingDrawing" xmlns:wp="http://schemas.openxmlformats.org/drawingml/2006/wordprocessingDrawing" xmlns:w10="urn:schemas-microsoft-com:office:word" xmlns:w="http://schemas.openxmlformats.org/wordprocessingml/2006/main" xmlns:w14="http://schemas.microsoft.com/office/word/2010/wordml" xmlns:w15="http://schemas.microsoft.com/office/word/2012/wordml" xmlns:w16cex="http://schemas.microsoft.com/office/word/2018/wordml/cex" xmlns:w16cid="http://schemas.microsoft.com/office/word/2016/wordml/cid" xmlns:w16="http://schemas.microsoft.com/office/word/2018/wordml" xmlns:w16sdtdh="http://schemas.microsoft.com/office/word/2020/wordml/sdtdatahash" xmlns:w16se="http://schemas.microsoft.com/office/word/2015/wordml/symex" xmlns:wpg="http://schemas.microsoft.com/office/word/2010/wordprocessingGroup" xmlns:wpi="http://schemas.microsoft.com/office/word/2010/wordprocessingInk" xmlns:wne="http://schemas.microsoft.com/office/word/2006/wordml" xmlns:wps="http://schemas.microsoft.com/office/word/2010/wordprocessingShape" mc:Ignorable="w14 w15 w16se w16cid w16 w16cex w16sdtdh wp14">
   <w:footnote w:type="separator" w:id="-1">
     <w:p>
       <w:pPr>
@@ -6499,7 +7140,7 @@
 </file>
 
 <file path=word/header1.xml><?xml version="1.0" encoding="utf-8"?>
-<w:hdr xmlns:wpc="http://schemas.microsoft.com/office/word/2010/wordprocessingCanvas" xmlns:cx="http://schemas.microsoft.com/office/drawing/2014/chartex" xmlns:cx1="http://schemas.microsoft.com/office/drawing/2015/9/8/chartex" xmlns:cx2="http://schemas.microsoft.com/office/drawing/2015/10/21/chartex" xmlns:cx3="http://schemas.microsoft.com/office/drawing/2016/5/9/chartex" xmlns:cx4="http://schemas.microsoft.com/office/drawing/2016/5/10/chartex" xmlns:cx5="http://schemas.microsoft.com/office/drawing/2016/5/11/chartex" xmlns:cx6="http://schemas.microsoft.com/office/drawing/2016/5/12/chartex" xmlns:cx7="http://schemas.microsoft.com/office/drawing/2016/5/13/chartex" xmlns:cx8="http://schemas.microsoft.com/office/drawing/2016/5/14/chartex" xmlns:mc="http://schemas.openxmlformats.org/markup-compatibility/2006" xmlns:aink="http://schemas.microsoft.com/office/drawing/2016/ink" xmlns:am3d="http://schemas.microsoft.com/office/drawing/2017/model3d" xmlns:o="urn:schemas-microsoft-com:office:office" xmlns:r="http://schemas.openxmlformats.org/officeDocument/2006/relationships" xmlns:m="http://schemas.openxmlformats.org/officeDocument/2006/math" xmlns:v="urn:schemas-microsoft-com:vml" xmlns:wp14="http://schemas.microsoft.com/office/word/2010/wordprocessingDrawing" xmlns:wp="http://schemas.openxmlformats.org/drawingml/2006/wordprocessingDrawing" xmlns:w10="urn:schemas-microsoft-com:office:word" xmlns:w="http://schemas.openxmlformats.org/wordprocessingml/2006/main" xmlns:w14="http://schemas.microsoft.com/office/word/2010/wordml" xmlns:w15="http://schemas.microsoft.com/office/word/2012/wordml" xmlns:w16cex="http://schemas.microsoft.com/office/word/2018/wordml/cex" xmlns:w16cid="http://schemas.microsoft.com/office/word/2016/wordml/cid" xmlns:w16="http://schemas.microsoft.com/office/word/2018/wordml" xmlns:w16sdtdh="http://schemas.microsoft.com/office/word/2020/wordml/sdtdatahash" xmlns:w16se="http://schemas.microsoft.com/office/word/2015/wordml/symex" xmlns:wpg="http://schemas.microsoft.com/office/word/2010/wordprocessingGroup" xmlns:wpi="http://schemas.microsoft.com/office/word/2010/wordprocessingInk" xmlns:wne="http://schemas.microsoft.com/office/word/2006/wordml" xmlns:wps="http://schemas.microsoft.com/office/word/2010/wordprocessingShape" mc:Ignorable="w14 w15 w16se w16cid w16 w16cex w16sdtdh wp14">
+<w:hdr xmlns:wpc="http://schemas.microsoft.com/office/word/2010/wordprocessingCanvas" xmlns:cx="http://schemas.microsoft.com/office/drawing/2014/chartex" xmlns:cx1="http://schemas.microsoft.com/office/drawing/2015/9/8/chartex" xmlns:cx2="http://schemas.microsoft.com/office/drawing/2015/10/21/chartex" xmlns:cx3="http://schemas.microsoft.com/office/drawing/2016/5/9/chartex" xmlns:cx4="http://schemas.microsoft.com/office/drawing/2016/5/10/chartex" xmlns:cx5="http://schemas.microsoft.com/office/drawing/2016/5/11/chartex" xmlns:cx6="http://schemas.microsoft.com/office/drawing/2016/5/12/chartex" xmlns:cx7="http://schemas.microsoft.com/office/drawing/2016/5/13/chartex" xmlns:cx8="http://schemas.microsoft.com/office/drawing/2016/5/14/chartex" xmlns:mc="http://schemas.openxmlformats.org/markup-compatibility/2006" xmlns:aink="http://schemas.microsoft.com/office/drawing/2016/ink" xmlns:am3d="http://schemas.microsoft.com/office/drawing/2017/model3d" xmlns:o="urn:schemas-microsoft-com:office:office" xmlns:oel="http://schemas.microsoft.com/office/2019/extlst" xmlns:r="http://schemas.openxmlformats.org/officeDocument/2006/relationships" xmlns:m="http://schemas.openxmlformats.org/officeDocument/2006/math" xmlns:v="urn:schemas-microsoft-com:vml" xmlns:wp14="http://schemas.microsoft.com/office/word/2010/wordprocessingDrawing" xmlns:wp="http://schemas.openxmlformats.org/drawingml/2006/wordprocessingDrawing" xmlns:w10="urn:schemas-microsoft-com:office:word" xmlns:w="http://schemas.openxmlformats.org/wordprocessingml/2006/main" xmlns:w14="http://schemas.microsoft.com/office/word/2010/wordml" xmlns:w15="http://schemas.microsoft.com/office/word/2012/wordml" xmlns:w16cex="http://schemas.microsoft.com/office/word/2018/wordml/cex" xmlns:w16cid="http://schemas.microsoft.com/office/word/2016/wordml/cid" xmlns:w16="http://schemas.microsoft.com/office/word/2018/wordml" xmlns:w16sdtdh="http://schemas.microsoft.com/office/word/2020/wordml/sdtdatahash" xmlns:w16se="http://schemas.microsoft.com/office/word/2015/wordml/symex" xmlns:wpg="http://schemas.microsoft.com/office/word/2010/wordprocessingGroup" xmlns:wpi="http://schemas.microsoft.com/office/word/2010/wordprocessingInk" xmlns:wne="http://schemas.microsoft.com/office/word/2006/wordml" xmlns:wps="http://schemas.microsoft.com/office/word/2010/wordprocessingShape" mc:Ignorable="w14 w15 w16se w16cid w16 w16cex w16sdtdh wp14">
   <w:p>
     <w:pPr>
       <w:pStyle w:val="Header"/>
@@ -6604,7 +7245,7 @@
 </file>
 
 <file path=word/header2.xml><?xml version="1.0" encoding="utf-8"?>
-<w:hdr xmlns:wpc="http://schemas.microsoft.com/office/word/2010/wordprocessingCanvas" xmlns:cx="http://schemas.microsoft.com/office/drawing/2014/chartex" xmlns:cx1="http://schemas.microsoft.com/office/drawing/2015/9/8/chartex" xmlns:cx2="http://schemas.microsoft.com/office/drawing/2015/10/21/chartex" xmlns:cx3="http://schemas.microsoft.com/office/drawing/2016/5/9/chartex" xmlns:cx4="http://schemas.microsoft.com/office/drawing/2016/5/10/chartex" xmlns:cx5="http://schemas.microsoft.com/office/drawing/2016/5/11/chartex" xmlns:cx6="http://schemas.microsoft.com/office/drawing/2016/5/12/chartex" xmlns:cx7="http://schemas.microsoft.com/office/drawing/2016/5/13/chartex" xmlns:cx8="http://schemas.microsoft.com/office/drawing/2016/5/14/chartex" xmlns:mc="http://schemas.openxmlformats.org/markup-compatibility/2006" xmlns:aink="http://schemas.microsoft.com/office/drawing/2016/ink" xmlns:am3d="http://schemas.microsoft.com/office/drawing/2017/model3d" xmlns:o="urn:schemas-microsoft-com:office:office" xmlns:r="http://schemas.openxmlformats.org/officeDocument/2006/relationships" xmlns:m="http://schemas.openxmlformats.org/officeDocument/2006/math" xmlns:v="urn:schemas-microsoft-com:vml" xmlns:wp14="http://schemas.microsoft.com/office/word/2010/wordprocessingDrawing" xmlns:wp="http://schemas.openxmlformats.org/drawingml/2006/wordprocessingDrawing" xmlns:w10="urn:schemas-microsoft-com:office:word" xmlns:w="http://schemas.openxmlformats.org/wordprocessingml/2006/main" xmlns:w14="http://schemas.microsoft.com/office/word/2010/wordml" xmlns:w15="http://schemas.microsoft.com/office/word/2012/wordml" xmlns:w16cex="http://schemas.microsoft.com/office/word/2018/wordml/cex" xmlns:w16cid="http://schemas.microsoft.com/office/word/2016/wordml/cid" xmlns:w16="http://schemas.microsoft.com/office/word/2018/wordml" xmlns:w16sdtdh="http://schemas.microsoft.com/office/word/2020/wordml/sdtdatahash" xmlns:w16se="http://schemas.microsoft.com/office/word/2015/wordml/symex" xmlns:wpg="http://schemas.microsoft.com/office/word/2010/wordprocessingGroup" xmlns:wpi="http://schemas.microsoft.com/office/word/2010/wordprocessingInk" xmlns:wne="http://schemas.microsoft.com/office/word/2006/wordml" xmlns:wps="http://schemas.microsoft.com/office/word/2010/wordprocessingShape" mc:Ignorable="w14 w15 w16se w16cid w16 w16cex w16sdtdh wp14">
+<w:hdr xmlns:wpc="http://schemas.microsoft.com/office/word/2010/wordprocessingCanvas" xmlns:cx="http://schemas.microsoft.com/office/drawing/2014/chartex" xmlns:cx1="http://schemas.microsoft.com/office/drawing/2015/9/8/chartex" xmlns:cx2="http://schemas.microsoft.com/office/drawing/2015/10/21/chartex" xmlns:cx3="http://schemas.microsoft.com/office/drawing/2016/5/9/chartex" xmlns:cx4="http://schemas.microsoft.com/office/drawing/2016/5/10/chartex" xmlns:cx5="http://schemas.microsoft.com/office/drawing/2016/5/11/chartex" xmlns:cx6="http://schemas.microsoft.com/office/drawing/2016/5/12/chartex" xmlns:cx7="http://schemas.microsoft.com/office/drawing/2016/5/13/chartex" xmlns:cx8="http://schemas.microsoft.com/office/drawing/2016/5/14/chartex" xmlns:mc="http://schemas.openxmlformats.org/markup-compatibility/2006" xmlns:aink="http://schemas.microsoft.com/office/drawing/2016/ink" xmlns:am3d="http://schemas.microsoft.com/office/drawing/2017/model3d" xmlns:o="urn:schemas-microsoft-com:office:office" xmlns:oel="http://schemas.microsoft.com/office/2019/extlst" xmlns:r="http://schemas.openxmlformats.org/officeDocument/2006/relationships" xmlns:m="http://schemas.openxmlformats.org/officeDocument/2006/math" xmlns:v="urn:schemas-microsoft-com:vml" xmlns:wp14="http://schemas.microsoft.com/office/word/2010/wordprocessingDrawing" xmlns:wp="http://schemas.openxmlformats.org/drawingml/2006/wordprocessingDrawing" xmlns:w10="urn:schemas-microsoft-com:office:word" xmlns:w="http://schemas.openxmlformats.org/wordprocessingml/2006/main" xmlns:w14="http://schemas.microsoft.com/office/word/2010/wordml" xmlns:w15="http://schemas.microsoft.com/office/word/2012/wordml" xmlns:w16cex="http://schemas.microsoft.com/office/word/2018/wordml/cex" xmlns:w16cid="http://schemas.microsoft.com/office/word/2016/wordml/cid" xmlns:w16="http://schemas.microsoft.com/office/word/2018/wordml" xmlns:w16sdtdh="http://schemas.microsoft.com/office/word/2020/wordml/sdtdatahash" xmlns:w16se="http://schemas.microsoft.com/office/word/2015/wordml/symex" xmlns:wpg="http://schemas.microsoft.com/office/word/2010/wordprocessingGroup" xmlns:wpi="http://schemas.microsoft.com/office/word/2010/wordprocessingInk" xmlns:wne="http://schemas.microsoft.com/office/word/2006/wordml" xmlns:wps="http://schemas.microsoft.com/office/word/2010/wordprocessingShape" mc:Ignorable="w14 w15 w16se w16cid w16 w16cex w16sdtdh wp14">
   <w:p>
     <w:pPr>
       <w:pStyle w:val="Header"/>
@@ -6685,7 +7326,7 @@
 </file>
 
 <file path=word/header3.xml><?xml version="1.0" encoding="utf-8"?>
-<w:hdr xmlns:wpc="http://schemas.microsoft.com/office/word/2010/wordprocessingCanvas" xmlns:cx="http://schemas.microsoft.com/office/drawing/2014/chartex" xmlns:cx1="http://schemas.microsoft.com/office/drawing/2015/9/8/chartex" xmlns:cx2="http://schemas.microsoft.com/office/drawing/2015/10/21/chartex" xmlns:cx3="http://schemas.microsoft.com/office/drawing/2016/5/9/chartex" xmlns:cx4="http://schemas.microsoft.com/office/drawing/2016/5/10/chartex" xmlns:cx5="http://schemas.microsoft.com/office/drawing/2016/5/11/chartex" xmlns:cx6="http://schemas.microsoft.com/office/drawing/2016/5/12/chartex" xmlns:cx7="http://schemas.microsoft.com/office/drawing/2016/5/13/chartex" xmlns:cx8="http://schemas.microsoft.com/office/drawing/2016/5/14/chartex" xmlns:mc="http://schemas.openxmlformats.org/markup-compatibility/2006" xmlns:aink="http://schemas.microsoft.com/office/drawing/2016/ink" xmlns:am3d="http://schemas.microsoft.com/office/drawing/2017/model3d" xmlns:o="urn:schemas-microsoft-com:office:office" xmlns:r="http://schemas.openxmlformats.org/officeDocument/2006/relationships" xmlns:m="http://schemas.openxmlformats.org/officeDocument/2006/math" xmlns:v="urn:schemas-microsoft-com:vml" xmlns:wp14="http://schemas.microsoft.com/office/word/2010/wordprocessingDrawing" xmlns:wp="http://schemas.openxmlformats.org/drawingml/2006/wordprocessingDrawing" xmlns:w10="urn:schemas-microsoft-com:office:word" xmlns:w="http://schemas.openxmlformats.org/wordprocessingml/2006/main" xmlns:w14="http://schemas.microsoft.com/office/word/2010/wordml" xmlns:w15="http://schemas.microsoft.com/office/word/2012/wordml" xmlns:w16cex="http://schemas.microsoft.com/office/word/2018/wordml/cex" xmlns:w16cid="http://schemas.microsoft.com/office/word/2016/wordml/cid" xmlns:w16="http://schemas.microsoft.com/office/word/2018/wordml" xmlns:w16sdtdh="http://schemas.microsoft.com/office/word/2020/wordml/sdtdatahash" xmlns:w16se="http://schemas.microsoft.com/office/word/2015/wordml/symex" xmlns:wpg="http://schemas.microsoft.com/office/word/2010/wordprocessingGroup" xmlns:wpi="http://schemas.microsoft.com/office/word/2010/wordprocessingInk" xmlns:wne="http://schemas.microsoft.com/office/word/2006/wordml" xmlns:wps="http://schemas.microsoft.com/office/word/2010/wordprocessingShape" mc:Ignorable="w14 w15 w16se w16cid w16 w16cex w16sdtdh wp14">
+<w:hdr xmlns:wpc="http://schemas.microsoft.com/office/word/2010/wordprocessingCanvas" xmlns:cx="http://schemas.microsoft.com/office/drawing/2014/chartex" xmlns:cx1="http://schemas.microsoft.com/office/drawing/2015/9/8/chartex" xmlns:cx2="http://schemas.microsoft.com/office/drawing/2015/10/21/chartex" xmlns:cx3="http://schemas.microsoft.com/office/drawing/2016/5/9/chartex" xmlns:cx4="http://schemas.microsoft.com/office/drawing/2016/5/10/chartex" xmlns:cx5="http://schemas.microsoft.com/office/drawing/2016/5/11/chartex" xmlns:cx6="http://schemas.microsoft.com/office/drawing/2016/5/12/chartex" xmlns:cx7="http://schemas.microsoft.com/office/drawing/2016/5/13/chartex" xmlns:cx8="http://schemas.microsoft.com/office/drawing/2016/5/14/chartex" xmlns:mc="http://schemas.openxmlformats.org/markup-compatibility/2006" xmlns:aink="http://schemas.microsoft.com/office/drawing/2016/ink" xmlns:am3d="http://schemas.microsoft.com/office/drawing/2017/model3d" xmlns:o="urn:schemas-microsoft-com:office:office" xmlns:oel="http://schemas.microsoft.com/office/2019/extlst" xmlns:r="http://schemas.openxmlformats.org/officeDocument/2006/relationships" xmlns:m="http://schemas.openxmlformats.org/officeDocument/2006/math" xmlns:v="urn:schemas-microsoft-com:vml" xmlns:wp14="http://schemas.microsoft.com/office/word/2010/wordprocessingDrawing" xmlns:wp="http://schemas.openxmlformats.org/drawingml/2006/wordprocessingDrawing" xmlns:w10="urn:schemas-microsoft-com:office:word" xmlns:w="http://schemas.openxmlformats.org/wordprocessingml/2006/main" xmlns:w14="http://schemas.microsoft.com/office/word/2010/wordml" xmlns:w15="http://schemas.microsoft.com/office/word/2012/wordml" xmlns:w16cex="http://schemas.microsoft.com/office/word/2018/wordml/cex" xmlns:w16cid="http://schemas.microsoft.com/office/word/2016/wordml/cid" xmlns:w16="http://schemas.microsoft.com/office/word/2018/wordml" xmlns:w16sdtdh="http://schemas.microsoft.com/office/word/2020/wordml/sdtdatahash" xmlns:w16se="http://schemas.microsoft.com/office/word/2015/wordml/symex" xmlns:wpg="http://schemas.microsoft.com/office/word/2010/wordprocessingGroup" xmlns:wpi="http://schemas.microsoft.com/office/word/2010/wordprocessingInk" xmlns:wne="http://schemas.microsoft.com/office/word/2006/wordml" xmlns:wps="http://schemas.microsoft.com/office/word/2010/wordprocessingShape" mc:Ignorable="w14 w15 w16se w16cid w16 w16cex w16sdtdh wp14">
   <w:p>
     <w:pPr>
       <w:pStyle w:val="Header"/>
@@ -6695,7 +7336,7 @@
 </file>
 
 <file path=word/numbering.xml><?xml version="1.0" encoding="utf-8"?>
-<w:numbering xmlns:wpc="http://schemas.microsoft.com/office/word/2010/wordprocessingCanvas" xmlns:cx="http://schemas.microsoft.com/office/drawing/2014/chartex" xmlns:cx1="http://schemas.microsoft.com/office/drawing/2015/9/8/chartex" xmlns:cx2="http://schemas.microsoft.com/office/drawing/2015/10/21/chartex" xmlns:cx3="http://schemas.microsoft.com/office/drawing/2016/5/9/chartex" xmlns:cx4="http://schemas.microsoft.com/office/drawing/2016/5/10/chartex" xmlns:cx5="http://schemas.microsoft.com/office/drawing/2016/5/11/chartex" xmlns:cx6="http://schemas.microsoft.com/office/drawing/2016/5/12/chartex" xmlns:cx7="http://schemas.microsoft.com/office/drawing/2016/5/13/chartex" xmlns:cx8="http://schemas.microsoft.com/office/drawing/2016/5/14/chartex" xmlns:mc="http://schemas.openxmlformats.org/markup-compatibility/2006" xmlns:aink="http://schemas.microsoft.com/office/drawing/2016/ink" xmlns:am3d="http://schemas.microsoft.com/office/drawing/2017/model3d" xmlns:o="urn:schemas-microsoft-com:office:office" xmlns:r="http://schemas.openxmlformats.org/officeDocument/2006/relationships" xmlns:m="http://schemas.openxmlformats.org/officeDocument/2006/math" xmlns:v="urn:schemas-microsoft-com:vml" xmlns:wp14="http://schemas.microsoft.com/office/word/2010/wordprocessingDrawing" xmlns:wp="http://schemas.openxmlformats.org/drawingml/2006/wordprocessingDrawing" xmlns:w10="urn:schemas-microsoft-com:office:word" xmlns:w="http://schemas.openxmlformats.org/wordprocessingml/2006/main" xmlns:w14="http://schemas.microsoft.com/office/word/2010/wordml" xmlns:w15="http://schemas.microsoft.com/office/word/2012/wordml" xmlns:w16cex="http://schemas.microsoft.com/office/word/2018/wordml/cex" xmlns:w16cid="http://schemas.microsoft.com/office/word/2016/wordml/cid" xmlns:w16="http://schemas.microsoft.com/office/word/2018/wordml" xmlns:w16sdtdh="http://schemas.microsoft.com/office/word/2020/wordml/sdtdatahash" xmlns:w16se="http://schemas.microsoft.com/office/word/2015/wordml/symex" xmlns:wpg="http://schemas.microsoft.com/office/word/2010/wordprocessingGroup" xmlns:wpi="http://schemas.microsoft.com/office/word/2010/wordprocessingInk" xmlns:wne="http://schemas.microsoft.com/office/word/2006/wordml" xmlns:wps="http://schemas.microsoft.com/office/word/2010/wordprocessingShape" mc:Ignorable="w14 w15 w16se w16cid w16 w16cex w16sdtdh wp14">
+<w:numbering xmlns:wpc="http://schemas.microsoft.com/office/word/2010/wordprocessingCanvas" xmlns:cx="http://schemas.microsoft.com/office/drawing/2014/chartex" xmlns:cx1="http://schemas.microsoft.com/office/drawing/2015/9/8/chartex" xmlns:cx2="http://schemas.microsoft.com/office/drawing/2015/10/21/chartex" xmlns:cx3="http://schemas.microsoft.com/office/drawing/2016/5/9/chartex" xmlns:cx4="http://schemas.microsoft.com/office/drawing/2016/5/10/chartex" xmlns:cx5="http://schemas.microsoft.com/office/drawing/2016/5/11/chartex" xmlns:cx6="http://schemas.microsoft.com/office/drawing/2016/5/12/chartex" xmlns:cx7="http://schemas.microsoft.com/office/drawing/2016/5/13/chartex" xmlns:cx8="http://schemas.microsoft.com/office/drawing/2016/5/14/chartex" xmlns:mc="http://schemas.openxmlformats.org/markup-compatibility/2006" xmlns:aink="http://schemas.microsoft.com/office/drawing/2016/ink" xmlns:am3d="http://schemas.microsoft.com/office/drawing/2017/model3d" xmlns:o="urn:schemas-microsoft-com:office:office" xmlns:oel="http://schemas.microsoft.com/office/2019/extlst" xmlns:r="http://schemas.openxmlformats.org/officeDocument/2006/relationships" xmlns:m="http://schemas.openxmlformats.org/officeDocument/2006/math" xmlns:v="urn:schemas-microsoft-com:vml" xmlns:wp14="http://schemas.microsoft.com/office/word/2010/wordprocessingDrawing" xmlns:wp="http://schemas.openxmlformats.org/drawingml/2006/wordprocessingDrawing" xmlns:w10="urn:schemas-microsoft-com:office:word" xmlns:w="http://schemas.openxmlformats.org/wordprocessingml/2006/main" xmlns:w14="http://schemas.microsoft.com/office/word/2010/wordml" xmlns:w15="http://schemas.microsoft.com/office/word/2012/wordml" xmlns:w16cex="http://schemas.microsoft.com/office/word/2018/wordml/cex" xmlns:w16cid="http://schemas.microsoft.com/office/word/2016/wordml/cid" xmlns:w16="http://schemas.microsoft.com/office/word/2018/wordml" xmlns:w16sdtdh="http://schemas.microsoft.com/office/word/2020/wordml/sdtdatahash" xmlns:w16se="http://schemas.microsoft.com/office/word/2015/wordml/symex" xmlns:wpg="http://schemas.microsoft.com/office/word/2010/wordprocessingGroup" xmlns:wpi="http://schemas.microsoft.com/office/word/2010/wordprocessingInk" xmlns:wne="http://schemas.microsoft.com/office/word/2006/wordml" xmlns:wps="http://schemas.microsoft.com/office/word/2010/wordprocessingShape" mc:Ignorable="w14 w15 w16se w16cid w16 w16cex w16sdtdh wp14">
   <w:abstractNum w:abstractNumId="0" w15:restartNumberingAfterBreak="0">
     <w:nsid w:val="01A42758"/>
     <w:multiLevelType w:val="hybridMultilevel"/>
@@ -10914,142 +11555,142 @@
       </w:pPr>
     </w:lvl>
   </w:abstractNum>
-  <w:num w:numId="1">
+  <w:num w:numId="1" w16cid:durableId="2013145411">
     <w:abstractNumId w:val="6"/>
   </w:num>
-  <w:num w:numId="2">
+  <w:num w:numId="2" w16cid:durableId="239367440">
     <w:abstractNumId w:val="25"/>
   </w:num>
-  <w:num w:numId="3">
+  <w:num w:numId="3" w16cid:durableId="161628994">
     <w:abstractNumId w:val="39"/>
   </w:num>
-  <w:num w:numId="4">
+  <w:num w:numId="4" w16cid:durableId="492836816">
     <w:abstractNumId w:val="39"/>
     <w:lvlOverride w:ilvl="0">
       <w:startOverride w:val="1"/>
     </w:lvlOverride>
   </w:num>
-  <w:num w:numId="5">
+  <w:num w:numId="5" w16cid:durableId="156851739">
     <w:abstractNumId w:val="19"/>
   </w:num>
-  <w:num w:numId="6">
+  <w:num w:numId="6" w16cid:durableId="2113546119">
     <w:abstractNumId w:val="5"/>
   </w:num>
-  <w:num w:numId="7">
+  <w:num w:numId="7" w16cid:durableId="375080736">
     <w:abstractNumId w:val="30"/>
   </w:num>
-  <w:num w:numId="8">
+  <w:num w:numId="8" w16cid:durableId="324088231">
     <w:abstractNumId w:val="4"/>
   </w:num>
-  <w:num w:numId="9">
+  <w:num w:numId="9" w16cid:durableId="248850990">
     <w:abstractNumId w:val="18"/>
   </w:num>
-  <w:num w:numId="10">
+  <w:num w:numId="10" w16cid:durableId="54013821">
     <w:abstractNumId w:val="35"/>
   </w:num>
-  <w:num w:numId="11">
+  <w:num w:numId="11" w16cid:durableId="1313876967">
     <w:abstractNumId w:val="21"/>
   </w:num>
-  <w:num w:numId="12">
+  <w:num w:numId="12" w16cid:durableId="84696810">
     <w:abstractNumId w:val="37"/>
   </w:num>
-  <w:num w:numId="13">
+  <w:num w:numId="13" w16cid:durableId="1462919808">
     <w:abstractNumId w:val="24"/>
   </w:num>
-  <w:num w:numId="14">
+  <w:num w:numId="14" w16cid:durableId="196166540">
     <w:abstractNumId w:val="34"/>
   </w:num>
-  <w:num w:numId="15">
+  <w:num w:numId="15" w16cid:durableId="352921487">
     <w:abstractNumId w:val="32"/>
   </w:num>
-  <w:num w:numId="16">
+  <w:num w:numId="16" w16cid:durableId="70198232">
     <w:abstractNumId w:val="15"/>
   </w:num>
-  <w:num w:numId="17">
+  <w:num w:numId="17" w16cid:durableId="1109159716">
     <w:abstractNumId w:val="8"/>
   </w:num>
-  <w:num w:numId="18">
+  <w:num w:numId="18" w16cid:durableId="2119331810">
     <w:abstractNumId w:val="11"/>
   </w:num>
-  <w:num w:numId="19">
+  <w:num w:numId="19" w16cid:durableId="1840269408">
     <w:abstractNumId w:val="0"/>
   </w:num>
-  <w:num w:numId="20">
+  <w:num w:numId="20" w16cid:durableId="1896040368">
     <w:abstractNumId w:val="10"/>
   </w:num>
-  <w:num w:numId="21">
+  <w:num w:numId="21" w16cid:durableId="382412742">
     <w:abstractNumId w:val="9"/>
   </w:num>
-  <w:num w:numId="22">
+  <w:num w:numId="22" w16cid:durableId="1692100945">
     <w:abstractNumId w:val="16"/>
   </w:num>
-  <w:num w:numId="23">
+  <w:num w:numId="23" w16cid:durableId="1608153681">
     <w:abstractNumId w:val="29"/>
   </w:num>
-  <w:num w:numId="24">
+  <w:num w:numId="24" w16cid:durableId="533663126">
     <w:abstractNumId w:val="31"/>
   </w:num>
-  <w:num w:numId="25">
+  <w:num w:numId="25" w16cid:durableId="262500543">
     <w:abstractNumId w:val="14"/>
   </w:num>
-  <w:num w:numId="26">
+  <w:num w:numId="26" w16cid:durableId="685638894">
     <w:abstractNumId w:val="13"/>
   </w:num>
-  <w:num w:numId="27">
+  <w:num w:numId="27" w16cid:durableId="1873302490">
     <w:abstractNumId w:val="22"/>
   </w:num>
-  <w:num w:numId="28">
+  <w:num w:numId="28" w16cid:durableId="1625188976">
     <w:abstractNumId w:val="38"/>
   </w:num>
-  <w:num w:numId="29">
+  <w:num w:numId="29" w16cid:durableId="1695689661">
     <w:abstractNumId w:val="26"/>
   </w:num>
-  <w:num w:numId="30">
+  <w:num w:numId="30" w16cid:durableId="193006031">
     <w:abstractNumId w:val="27"/>
   </w:num>
-  <w:num w:numId="31">
+  <w:num w:numId="31" w16cid:durableId="2146659102">
     <w:abstractNumId w:val="33"/>
   </w:num>
-  <w:num w:numId="32">
+  <w:num w:numId="32" w16cid:durableId="303508725">
     <w:abstractNumId w:val="12"/>
   </w:num>
-  <w:num w:numId="33">
+  <w:num w:numId="33" w16cid:durableId="1431394666">
     <w:abstractNumId w:val="20"/>
   </w:num>
-  <w:num w:numId="34">
+  <w:num w:numId="34" w16cid:durableId="36588766">
     <w:abstractNumId w:val="28"/>
   </w:num>
-  <w:num w:numId="35">
+  <w:num w:numId="35" w16cid:durableId="1252009115">
     <w:abstractNumId w:val="23"/>
   </w:num>
-  <w:num w:numId="36">
+  <w:num w:numId="36" w16cid:durableId="2017727781">
     <w:abstractNumId w:val="2"/>
   </w:num>
-  <w:num w:numId="37">
+  <w:num w:numId="37" w16cid:durableId="2006400057">
     <w:abstractNumId w:val="7"/>
   </w:num>
-  <w:num w:numId="38">
+  <w:num w:numId="38" w16cid:durableId="1089472123">
     <w:abstractNumId w:val="29"/>
   </w:num>
-  <w:num w:numId="39">
+  <w:num w:numId="39" w16cid:durableId="1980528041">
     <w:abstractNumId w:val="29"/>
   </w:num>
-  <w:num w:numId="40">
+  <w:num w:numId="40" w16cid:durableId="1500541709">
     <w:abstractNumId w:val="29"/>
   </w:num>
-  <w:num w:numId="41">
+  <w:num w:numId="41" w16cid:durableId="1229539161">
     <w:abstractNumId w:val="1"/>
   </w:num>
-  <w:num w:numId="42">
+  <w:num w:numId="42" w16cid:durableId="233054291">
     <w:abstractNumId w:val="17"/>
   </w:num>
-  <w:num w:numId="43">
+  <w:num w:numId="43" w16cid:durableId="1069614700">
     <w:abstractNumId w:val="36"/>
   </w:num>
-  <w:num w:numId="44">
+  <w:num w:numId="44" w16cid:durableId="772868991">
     <w:abstractNumId w:val="3"/>
   </w:num>
-  <w:num w:numId="45">
+  <w:num w:numId="45" w16cid:durableId="1728332626">
     <w:abstractNumId w:val="29"/>
   </w:num>
 </w:numbering>
@@ -11453,7 +12094,7 @@
   <w:style w:type="paragraph" w:default="1" w:styleId="Normal">
     <w:name w:val="Normal"/>
     <w:qFormat/>
-    <w:rsid w:val="00637284"/>
+    <w:rsid w:val="004B4E00"/>
     <w:rPr>
       <w:rFonts w:ascii="Calibri" w:hAnsi="Calibri"/>
       <w:color w:val="333E48"/>

</xml_diff>